<commit_message>
FRD: non-functional requirements, interfaces, and appendices finalized
</commit_message>
<xml_diff>
--- a/Documents/Functional Requirements Document.docx
+++ b/Documents/Functional Requirements Document.docx
@@ -7830,6 +7830,2590 @@
           <v:rect id="_x0000_i1046" style="width:0;height:.75pt" o:hralign="center" o:hrstd="t" o:hr="t" fillcolor="#a0a0a0" stroked="f"/>
         </w:pict>
       </w:r>
+    </w:p>
+    <w:p>
+      <w:pPr>
+        <w:rPr>
+          <w:b/>
+          <w:bCs/>
+        </w:rPr>
+      </w:pPr>
+      <w:r>
+        <w:rPr>
+          <w:b/>
+          <w:bCs/>
+        </w:rPr>
+        <w:t>7. External Interface Requirements</w:t>
+      </w:r>
+    </w:p>
+    <w:p>
+      <w:pPr>
+        <w:rPr>
+          <w:b/>
+          <w:bCs/>
+        </w:rPr>
+      </w:pPr>
+      <w:r>
+        <w:rPr>
+          <w:b/>
+          <w:bCs/>
+        </w:rPr>
+        <w:t>7.1. User Interfaces</w:t>
+      </w:r>
+    </w:p>
+    <w:p>
+      <w:r>
+        <w:rPr>
+          <w:b/>
+          <w:bCs/>
+        </w:rPr>
+        <w:t>UI-1:</w:t>
+      </w:r>
+      <w:r>
+        <w:t> Citizen Web Chat Interface</w:t>
+      </w:r>
+      <w:r>
+        <w:br/>
+      </w:r>
+      <w:r>
+        <w:rPr>
+          <w:b/>
+          <w:bCs/>
+        </w:rPr>
+        <w:t>UI-2:</w:t>
+      </w:r>
+      <w:r>
+        <w:t> Mobile-Optimized Progressive Web App</w:t>
+      </w:r>
+      <w:r>
+        <w:br/>
+      </w:r>
+      <w:r>
+        <w:rPr>
+          <w:b/>
+          <w:bCs/>
+        </w:rPr>
+        <w:t>UI-3:</w:t>
+      </w:r>
+      <w:r>
+        <w:t> Voice Interaction Interface</w:t>
+      </w:r>
+      <w:r>
+        <w:br/>
+      </w:r>
+      <w:r>
+        <w:rPr>
+          <w:b/>
+          <w:bCs/>
+        </w:rPr>
+        <w:t>UI-4:</w:t>
+      </w:r>
+      <w:r>
+        <w:t> Administrative Dashboard</w:t>
+      </w:r>
+      <w:r>
+        <w:br/>
+      </w:r>
+      <w:r>
+        <w:rPr>
+          <w:b/>
+          <w:bCs/>
+        </w:rPr>
+        <w:t>UI-5:</w:t>
+      </w:r>
+      <w:r>
+        <w:t> Content Management Interface</w:t>
+      </w:r>
+      <w:r>
+        <w:br/>
+      </w:r>
+      <w:r>
+        <w:rPr>
+          <w:b/>
+          <w:bCs/>
+        </w:rPr>
+        <w:t>UI-6:</w:t>
+      </w:r>
+      <w:r>
+        <w:t> Analytics and Reporting Dashboard</w:t>
+      </w:r>
+      <w:r>
+        <w:br/>
+      </w:r>
+      <w:r>
+        <w:rPr>
+          <w:b/>
+          <w:bCs/>
+        </w:rPr>
+        <w:t>UI-7:</w:t>
+      </w:r>
+      <w:r>
+        <w:t> Integration Management Console</w:t>
+      </w:r>
+      <w:r>
+        <w:br/>
+      </w:r>
+      <w:r>
+        <w:rPr>
+          <w:b/>
+          <w:bCs/>
+        </w:rPr>
+        <w:t>UI-8:</w:t>
+      </w:r>
+      <w:r>
+        <w:t> Security and Compliance Portal</w:t>
+      </w:r>
+    </w:p>
+    <w:p>
+      <w:pPr>
+        <w:rPr>
+          <w:b/>
+          <w:bCs/>
+        </w:rPr>
+      </w:pPr>
+      <w:r>
+        <w:rPr>
+          <w:b/>
+          <w:bCs/>
+        </w:rPr>
+        <w:t>7.2. Hardware Interfaces</w:t>
+      </w:r>
+    </w:p>
+    <w:p>
+      <w:r>
+        <w:rPr>
+          <w:b/>
+          <w:bCs/>
+        </w:rPr>
+        <w:t>HI-1:</w:t>
+      </w:r>
+      <w:r>
+        <w:t> Integration with government ID card readers for identity verification</w:t>
+      </w:r>
+      <w:r>
+        <w:br/>
+      </w:r>
+      <w:r>
+        <w:rPr>
+          <w:b/>
+          <w:bCs/>
+        </w:rPr>
+        <w:t>HI-2:</w:t>
+      </w:r>
+      <w:r>
+        <w:t> Support for accessibility hardware (screen readers, braille displays)</w:t>
+      </w:r>
+      <w:r>
+        <w:br/>
+      </w:r>
+      <w:r>
+        <w:rPr>
+          <w:b/>
+          <w:bCs/>
+        </w:rPr>
+        <w:t>HI-3:</w:t>
+      </w:r>
+      <w:r>
+        <w:t> Compatibility with government-standard mobile devices and tablets</w:t>
+      </w:r>
+    </w:p>
+    <w:p>
+      <w:pPr>
+        <w:rPr>
+          <w:b/>
+          <w:bCs/>
+        </w:rPr>
+      </w:pPr>
+      <w:r>
+        <w:rPr>
+          <w:b/>
+          <w:bCs/>
+        </w:rPr>
+        <w:t>7.3. Software Interfaces</w:t>
+      </w:r>
+    </w:p>
+    <w:p>
+      <w:r>
+        <w:t>Table: External System Interfaces</w:t>
+      </w:r>
+    </w:p>
+    <w:tbl>
+      <w:tblPr>
+        <w:tblStyle w:val="GridTable5Dark-Accent1"/>
+        <w:tblW w:w="0" w:type="auto"/>
+        <w:tblLook w:val="04A0" w:firstRow="1" w:lastRow="0" w:firstColumn="1" w:lastColumn="0" w:noHBand="0" w:noVBand="1"/>
+      </w:tblPr>
+      <w:tblGrid>
+        <w:gridCol w:w="2431"/>
+        <w:gridCol w:w="2239"/>
+        <w:gridCol w:w="1872"/>
+        <w:gridCol w:w="2808"/>
+      </w:tblGrid>
+      <w:tr>
+        <w:trPr>
+          <w:cnfStyle w:val="100000000000" w:firstRow="1" w:lastRow="0" w:firstColumn="0" w:lastColumn="0" w:oddVBand="0" w:evenVBand="0" w:oddHBand="0" w:evenHBand="0" w:firstRowFirstColumn="0" w:firstRowLastColumn="0" w:lastRowFirstColumn="0" w:lastRowLastColumn="0"/>
+        </w:trPr>
+        <w:tc>
+          <w:tcPr>
+            <w:cnfStyle w:val="001000000000" w:firstRow="0" w:lastRow="0" w:firstColumn="1" w:lastColumn="0" w:oddVBand="0" w:evenVBand="0" w:oddHBand="0" w:evenHBand="0" w:firstRowFirstColumn="0" w:firstRowLastColumn="0" w:lastRowFirstColumn="0" w:lastRowLastColumn="0"/>
+            <w:tcW w:w="0" w:type="auto"/>
+            <w:hideMark/>
+          </w:tcPr>
+          <w:p>
+            <w:pPr>
+              <w:spacing w:after="160" w:line="278" w:lineRule="auto"/>
+            </w:pPr>
+            <w:r>
+              <w:lastRenderedPageBreak/>
+              <w:t>Interface</w:t>
+            </w:r>
+          </w:p>
+        </w:tc>
+        <w:tc>
+          <w:tcPr>
+            <w:tcW w:w="0" w:type="auto"/>
+            <w:hideMark/>
+          </w:tcPr>
+          <w:p>
+            <w:pPr>
+              <w:spacing w:after="160" w:line="278" w:lineRule="auto"/>
+              <w:cnfStyle w:val="100000000000" w:firstRow="1" w:lastRow="0" w:firstColumn="0" w:lastColumn="0" w:oddVBand="0" w:evenVBand="0" w:oddHBand="0" w:evenHBand="0" w:firstRowFirstColumn="0" w:firstRowLastColumn="0" w:lastRowFirstColumn="0" w:lastRowLastColumn="0"/>
+            </w:pPr>
+            <w:r>
+              <w:t>Purpose</w:t>
+            </w:r>
+          </w:p>
+        </w:tc>
+        <w:tc>
+          <w:tcPr>
+            <w:tcW w:w="0" w:type="auto"/>
+            <w:hideMark/>
+          </w:tcPr>
+          <w:p>
+            <w:pPr>
+              <w:spacing w:after="160" w:line="278" w:lineRule="auto"/>
+              <w:cnfStyle w:val="100000000000" w:firstRow="1" w:lastRow="0" w:firstColumn="0" w:lastColumn="0" w:oddVBand="0" w:evenVBand="0" w:oddHBand="0" w:evenHBand="0" w:firstRowFirstColumn="0" w:firstRowLastColumn="0" w:lastRowFirstColumn="0" w:lastRowLastColumn="0"/>
+            </w:pPr>
+            <w:r>
+              <w:t>Protocol/Format</w:t>
+            </w:r>
+          </w:p>
+        </w:tc>
+        <w:tc>
+          <w:tcPr>
+            <w:tcW w:w="0" w:type="auto"/>
+            <w:hideMark/>
+          </w:tcPr>
+          <w:p>
+            <w:pPr>
+              <w:spacing w:after="160" w:line="278" w:lineRule="auto"/>
+              <w:cnfStyle w:val="100000000000" w:firstRow="1" w:lastRow="0" w:firstColumn="0" w:lastColumn="0" w:oddVBand="0" w:evenVBand="0" w:oddHBand="0" w:evenHBand="0" w:firstRowFirstColumn="0" w:firstRowLastColumn="0" w:lastRowFirstColumn="0" w:lastRowLastColumn="0"/>
+            </w:pPr>
+            <w:r>
+              <w:t>Security Requirements</w:t>
+            </w:r>
+          </w:p>
+        </w:tc>
+      </w:tr>
+      <w:tr>
+        <w:trPr>
+          <w:cnfStyle w:val="000000100000" w:firstRow="0" w:lastRow="0" w:firstColumn="0" w:lastColumn="0" w:oddVBand="0" w:evenVBand="0" w:oddHBand="1" w:evenHBand="0" w:firstRowFirstColumn="0" w:firstRowLastColumn="0" w:lastRowFirstColumn="0" w:lastRowLastColumn="0"/>
+        </w:trPr>
+        <w:tc>
+          <w:tcPr>
+            <w:cnfStyle w:val="001000000000" w:firstRow="0" w:lastRow="0" w:firstColumn="1" w:lastColumn="0" w:oddVBand="0" w:evenVBand="0" w:oddHBand="0" w:evenHBand="0" w:firstRowFirstColumn="0" w:firstRowLastColumn="0" w:lastRowFirstColumn="0" w:lastRowLastColumn="0"/>
+            <w:tcW w:w="0" w:type="auto"/>
+            <w:hideMark/>
+          </w:tcPr>
+          <w:p>
+            <w:pPr>
+              <w:spacing w:after="160" w:line="278" w:lineRule="auto"/>
+            </w:pPr>
+            <w:r>
+              <w:t>Citizen Database</w:t>
+            </w:r>
+          </w:p>
+        </w:tc>
+        <w:tc>
+          <w:tcPr>
+            <w:tcW w:w="0" w:type="auto"/>
+            <w:hideMark/>
+          </w:tcPr>
+          <w:p>
+            <w:pPr>
+              <w:spacing w:after="160" w:line="278" w:lineRule="auto"/>
+              <w:cnfStyle w:val="000000100000" w:firstRow="0" w:lastRow="0" w:firstColumn="0" w:lastColumn="0" w:oddVBand="0" w:evenVBand="0" w:oddHBand="1" w:evenHBand="0" w:firstRowFirstColumn="0" w:firstRowLastColumn="0" w:lastRowFirstColumn="0" w:lastRowLastColumn="0"/>
+            </w:pPr>
+            <w:r>
+              <w:t>Identity verification</w:t>
+            </w:r>
+          </w:p>
+        </w:tc>
+        <w:tc>
+          <w:tcPr>
+            <w:tcW w:w="0" w:type="auto"/>
+            <w:hideMark/>
+          </w:tcPr>
+          <w:p>
+            <w:pPr>
+              <w:spacing w:after="160" w:line="278" w:lineRule="auto"/>
+              <w:cnfStyle w:val="000000100000" w:firstRow="0" w:lastRow="0" w:firstColumn="0" w:lastColumn="0" w:oddVBand="0" w:evenVBand="0" w:oddHBand="1" w:evenHBand="0" w:firstRowFirstColumn="0" w:firstRowLastColumn="0" w:lastRowFirstColumn="0" w:lastRowLastColumn="0"/>
+            </w:pPr>
+            <w:r>
+              <w:t>REST API/JSON</w:t>
+            </w:r>
+          </w:p>
+        </w:tc>
+        <w:tc>
+          <w:tcPr>
+            <w:tcW w:w="0" w:type="auto"/>
+            <w:hideMark/>
+          </w:tcPr>
+          <w:p>
+            <w:pPr>
+              <w:spacing w:after="160" w:line="278" w:lineRule="auto"/>
+              <w:cnfStyle w:val="000000100000" w:firstRow="0" w:lastRow="0" w:firstColumn="0" w:lastColumn="0" w:oddVBand="0" w:evenVBand="0" w:oddHBand="1" w:evenHBand="0" w:firstRowFirstColumn="0" w:firstRowLastColumn="0" w:lastRowFirstColumn="0" w:lastRowLastColumn="0"/>
+            </w:pPr>
+            <w:r>
+              <w:t>Mutual TLS, OAuth 2.0</w:t>
+            </w:r>
+          </w:p>
+        </w:tc>
+      </w:tr>
+      <w:tr>
+        <w:tc>
+          <w:tcPr>
+            <w:cnfStyle w:val="001000000000" w:firstRow="0" w:lastRow="0" w:firstColumn="1" w:lastColumn="0" w:oddVBand="0" w:evenVBand="0" w:oddHBand="0" w:evenHBand="0" w:firstRowFirstColumn="0" w:firstRowLastColumn="0" w:lastRowFirstColumn="0" w:lastRowLastColumn="0"/>
+            <w:tcW w:w="0" w:type="auto"/>
+            <w:hideMark/>
+          </w:tcPr>
+          <w:p>
+            <w:pPr>
+              <w:spacing w:after="160" w:line="278" w:lineRule="auto"/>
+            </w:pPr>
+            <w:r>
+              <w:t>Appointment Systems</w:t>
+            </w:r>
+          </w:p>
+        </w:tc>
+        <w:tc>
+          <w:tcPr>
+            <w:tcW w:w="0" w:type="auto"/>
+            <w:hideMark/>
+          </w:tcPr>
+          <w:p>
+            <w:pPr>
+              <w:spacing w:after="160" w:line="278" w:lineRule="auto"/>
+              <w:cnfStyle w:val="000000000000" w:firstRow="0" w:lastRow="0" w:firstColumn="0" w:lastColumn="0" w:oddVBand="0" w:evenVBand="0" w:oddHBand="0" w:evenHBand="0" w:firstRowFirstColumn="0" w:firstRowLastColumn="0" w:lastRowFirstColumn="0" w:lastRowLastColumn="0"/>
+            </w:pPr>
+            <w:r>
+              <w:t>Schedule management</w:t>
+            </w:r>
+          </w:p>
+        </w:tc>
+        <w:tc>
+          <w:tcPr>
+            <w:tcW w:w="0" w:type="auto"/>
+            <w:hideMark/>
+          </w:tcPr>
+          <w:p>
+            <w:pPr>
+              <w:spacing w:after="160" w:line="278" w:lineRule="auto"/>
+              <w:cnfStyle w:val="000000000000" w:firstRow="0" w:lastRow="0" w:firstColumn="0" w:lastColumn="0" w:oddVBand="0" w:evenVBand="0" w:oddHBand="0" w:evenHBand="0" w:firstRowFirstColumn="0" w:firstRowLastColumn="0" w:lastRowFirstColumn="0" w:lastRowLastColumn="0"/>
+            </w:pPr>
+            <w:r>
+              <w:t>SOAP/REST</w:t>
+            </w:r>
+          </w:p>
+        </w:tc>
+        <w:tc>
+          <w:tcPr>
+            <w:tcW w:w="0" w:type="auto"/>
+            <w:hideMark/>
+          </w:tcPr>
+          <w:p>
+            <w:pPr>
+              <w:spacing w:after="160" w:line="278" w:lineRule="auto"/>
+              <w:cnfStyle w:val="000000000000" w:firstRow="0" w:lastRow="0" w:firstColumn="0" w:lastColumn="0" w:oddVBand="0" w:evenVBand="0" w:oddHBand="0" w:evenHBand="0" w:firstRowFirstColumn="0" w:firstRowLastColumn="0" w:lastRowFirstColumn="0" w:lastRowLastColumn="0"/>
+            </w:pPr>
+            <w:r>
+              <w:t>API keys, IP whitelisting</w:t>
+            </w:r>
+          </w:p>
+        </w:tc>
+      </w:tr>
+      <w:tr>
+        <w:trPr>
+          <w:cnfStyle w:val="000000100000" w:firstRow="0" w:lastRow="0" w:firstColumn="0" w:lastColumn="0" w:oddVBand="0" w:evenVBand="0" w:oddHBand="1" w:evenHBand="0" w:firstRowFirstColumn="0" w:firstRowLastColumn="0" w:lastRowFirstColumn="0" w:lastRowLastColumn="0"/>
+        </w:trPr>
+        <w:tc>
+          <w:tcPr>
+            <w:cnfStyle w:val="001000000000" w:firstRow="0" w:lastRow="0" w:firstColumn="1" w:lastColumn="0" w:oddVBand="0" w:evenVBand="0" w:oddHBand="0" w:evenHBand="0" w:firstRowFirstColumn="0" w:firstRowLastColumn="0" w:lastRowFirstColumn="0" w:lastRowLastColumn="0"/>
+            <w:tcW w:w="0" w:type="auto"/>
+            <w:hideMark/>
+          </w:tcPr>
+          <w:p>
+            <w:pPr>
+              <w:spacing w:after="160" w:line="278" w:lineRule="auto"/>
+            </w:pPr>
+            <w:r>
+              <w:t>Case Management</w:t>
+            </w:r>
+          </w:p>
+        </w:tc>
+        <w:tc>
+          <w:tcPr>
+            <w:tcW w:w="0" w:type="auto"/>
+            <w:hideMark/>
+          </w:tcPr>
+          <w:p>
+            <w:pPr>
+              <w:spacing w:after="160" w:line="278" w:lineRule="auto"/>
+              <w:cnfStyle w:val="000000100000" w:firstRow="0" w:lastRow="0" w:firstColumn="0" w:lastColumn="0" w:oddVBand="0" w:evenVBand="0" w:oddHBand="1" w:evenHBand="0" w:firstRowFirstColumn="0" w:firstRowLastColumn="0" w:lastRowFirstColumn="0" w:lastRowLastColumn="0"/>
+            </w:pPr>
+            <w:r>
+              <w:t>Application tracking</w:t>
+            </w:r>
+          </w:p>
+        </w:tc>
+        <w:tc>
+          <w:tcPr>
+            <w:tcW w:w="0" w:type="auto"/>
+            <w:hideMark/>
+          </w:tcPr>
+          <w:p>
+            <w:pPr>
+              <w:spacing w:after="160" w:line="278" w:lineRule="auto"/>
+              <w:cnfStyle w:val="000000100000" w:firstRow="0" w:lastRow="0" w:firstColumn="0" w:lastColumn="0" w:oddVBand="0" w:evenVBand="0" w:oddHBand="1" w:evenHBand="0" w:firstRowFirstColumn="0" w:firstRowLastColumn="0" w:lastRowFirstColumn="0" w:lastRowLastColumn="0"/>
+            </w:pPr>
+            <w:r>
+              <w:t>REST API/JSON</w:t>
+            </w:r>
+          </w:p>
+        </w:tc>
+        <w:tc>
+          <w:tcPr>
+            <w:tcW w:w="0" w:type="auto"/>
+            <w:hideMark/>
+          </w:tcPr>
+          <w:p>
+            <w:pPr>
+              <w:spacing w:after="160" w:line="278" w:lineRule="auto"/>
+              <w:cnfStyle w:val="000000100000" w:firstRow="0" w:lastRow="0" w:firstColumn="0" w:lastColumn="0" w:oddVBand="0" w:evenVBand="0" w:oddHBand="1" w:evenHBand="0" w:firstRowFirstColumn="0" w:firstRowLastColumn="0" w:lastRowFirstColumn="0" w:lastRowLastColumn="0"/>
+            </w:pPr>
+            <w:r>
+              <w:t>JWT tokens, role-based access</w:t>
+            </w:r>
+          </w:p>
+        </w:tc>
+      </w:tr>
+      <w:tr>
+        <w:tc>
+          <w:tcPr>
+            <w:cnfStyle w:val="001000000000" w:firstRow="0" w:lastRow="0" w:firstColumn="1" w:lastColumn="0" w:oddVBand="0" w:evenVBand="0" w:oddHBand="0" w:evenHBand="0" w:firstRowFirstColumn="0" w:firstRowLastColumn="0" w:lastRowFirstColumn="0" w:lastRowLastColumn="0"/>
+            <w:tcW w:w="0" w:type="auto"/>
+            <w:hideMark/>
+          </w:tcPr>
+          <w:p>
+            <w:pPr>
+              <w:spacing w:after="160" w:line="278" w:lineRule="auto"/>
+            </w:pPr>
+            <w:r>
+              <w:t>Payment Gateway</w:t>
+            </w:r>
+          </w:p>
+        </w:tc>
+        <w:tc>
+          <w:tcPr>
+            <w:tcW w:w="0" w:type="auto"/>
+            <w:hideMark/>
+          </w:tcPr>
+          <w:p>
+            <w:pPr>
+              <w:spacing w:after="160" w:line="278" w:lineRule="auto"/>
+              <w:cnfStyle w:val="000000000000" w:firstRow="0" w:lastRow="0" w:firstColumn="0" w:lastColumn="0" w:oddVBand="0" w:evenVBand="0" w:oddHBand="0" w:evenHBand="0" w:firstRowFirstColumn="0" w:firstRowLastColumn="0" w:lastRowFirstColumn="0" w:lastRowLastColumn="0"/>
+            </w:pPr>
+            <w:r>
+              <w:t>Fee processing</w:t>
+            </w:r>
+          </w:p>
+        </w:tc>
+        <w:tc>
+          <w:tcPr>
+            <w:tcW w:w="0" w:type="auto"/>
+            <w:hideMark/>
+          </w:tcPr>
+          <w:p>
+            <w:pPr>
+              <w:spacing w:after="160" w:line="278" w:lineRule="auto"/>
+              <w:cnfStyle w:val="000000000000" w:firstRow="0" w:lastRow="0" w:firstColumn="0" w:lastColumn="0" w:oddVBand="0" w:evenVBand="0" w:oddHBand="0" w:evenHBand="0" w:firstRowFirstColumn="0" w:firstRowLastColumn="0" w:lastRowFirstColumn="0" w:lastRowLastColumn="0"/>
+            </w:pPr>
+            <w:r>
+              <w:t>REST API/JSON</w:t>
+            </w:r>
+          </w:p>
+        </w:tc>
+        <w:tc>
+          <w:tcPr>
+            <w:tcW w:w="0" w:type="auto"/>
+            <w:hideMark/>
+          </w:tcPr>
+          <w:p>
+            <w:pPr>
+              <w:spacing w:after="160" w:line="278" w:lineRule="auto"/>
+              <w:cnfStyle w:val="000000000000" w:firstRow="0" w:lastRow="0" w:firstColumn="0" w:lastColumn="0" w:oddVBand="0" w:evenVBand="0" w:oddHBand="0" w:evenHBand="0" w:firstRowFirstColumn="0" w:firstRowLastColumn="0" w:lastRowFirstColumn="0" w:lastRowLastColumn="0"/>
+            </w:pPr>
+            <w:r>
+              <w:t>PCI DSS compliance</w:t>
+            </w:r>
+          </w:p>
+        </w:tc>
+      </w:tr>
+      <w:tr>
+        <w:trPr>
+          <w:cnfStyle w:val="000000100000" w:firstRow="0" w:lastRow="0" w:firstColumn="0" w:lastColumn="0" w:oddVBand="0" w:evenVBand="0" w:oddHBand="1" w:evenHBand="0" w:firstRowFirstColumn="0" w:firstRowLastColumn="0" w:lastRowFirstColumn="0" w:lastRowLastColumn="0"/>
+        </w:trPr>
+        <w:tc>
+          <w:tcPr>
+            <w:cnfStyle w:val="001000000000" w:firstRow="0" w:lastRow="0" w:firstColumn="1" w:lastColumn="0" w:oddVBand="0" w:evenVBand="0" w:oddHBand="0" w:evenHBand="0" w:firstRowFirstColumn="0" w:firstRowLastColumn="0" w:lastRowFirstColumn="0" w:lastRowLastColumn="0"/>
+            <w:tcW w:w="0" w:type="auto"/>
+            <w:hideMark/>
+          </w:tcPr>
+          <w:p>
+            <w:pPr>
+              <w:spacing w:after="160" w:line="278" w:lineRule="auto"/>
+            </w:pPr>
+            <w:r>
+              <w:t>Document Management</w:t>
+            </w:r>
+          </w:p>
+        </w:tc>
+        <w:tc>
+          <w:tcPr>
+            <w:tcW w:w="0" w:type="auto"/>
+            <w:hideMark/>
+          </w:tcPr>
+          <w:p>
+            <w:pPr>
+              <w:spacing w:after="160" w:line="278" w:lineRule="auto"/>
+              <w:cnfStyle w:val="000000100000" w:firstRow="0" w:lastRow="0" w:firstColumn="0" w:lastColumn="0" w:oddVBand="0" w:evenVBand="0" w:oddHBand="1" w:evenHBand="0" w:firstRowFirstColumn="0" w:firstRowLastColumn="0" w:lastRowFirstColumn="0" w:lastRowLastColumn="0"/>
+            </w:pPr>
+            <w:r>
+              <w:t>Archive and retrieval</w:t>
+            </w:r>
+          </w:p>
+        </w:tc>
+        <w:tc>
+          <w:tcPr>
+            <w:tcW w:w="0" w:type="auto"/>
+            <w:hideMark/>
+          </w:tcPr>
+          <w:p>
+            <w:pPr>
+              <w:spacing w:after="160" w:line="278" w:lineRule="auto"/>
+              <w:cnfStyle w:val="000000100000" w:firstRow="0" w:lastRow="0" w:firstColumn="0" w:lastColumn="0" w:oddVBand="0" w:evenVBand="0" w:oddHBand="1" w:evenHBand="0" w:firstRowFirstColumn="0" w:firstRowLastColumn="0" w:lastRowFirstColumn="0" w:lastRowLastColumn="0"/>
+            </w:pPr>
+            <w:r>
+              <w:t>REST API/JSON</w:t>
+            </w:r>
+          </w:p>
+        </w:tc>
+        <w:tc>
+          <w:tcPr>
+            <w:tcW w:w="0" w:type="auto"/>
+            <w:hideMark/>
+          </w:tcPr>
+          <w:p>
+            <w:pPr>
+              <w:spacing w:after="160" w:line="278" w:lineRule="auto"/>
+              <w:cnfStyle w:val="000000100000" w:firstRow="0" w:lastRow="0" w:firstColumn="0" w:lastColumn="0" w:oddVBand="0" w:evenVBand="0" w:oddHBand="1" w:evenHBand="0" w:firstRowFirstColumn="0" w:firstRowLastColumn="0" w:lastRowFirstColumn="0" w:lastRowLastColumn="0"/>
+            </w:pPr>
+            <w:r>
+              <w:t>Encryption, access logs</w:t>
+            </w:r>
+          </w:p>
+        </w:tc>
+      </w:tr>
+      <w:tr>
+        <w:tc>
+          <w:tcPr>
+            <w:cnfStyle w:val="001000000000" w:firstRow="0" w:lastRow="0" w:firstColumn="1" w:lastColumn="0" w:oddVBand="0" w:evenVBand="0" w:oddHBand="0" w:evenHBand="0" w:firstRowFirstColumn="0" w:firstRowLastColumn="0" w:lastRowFirstColumn="0" w:lastRowLastColumn="0"/>
+            <w:tcW w:w="0" w:type="auto"/>
+            <w:hideMark/>
+          </w:tcPr>
+          <w:p>
+            <w:pPr>
+              <w:spacing w:after="160" w:line="278" w:lineRule="auto"/>
+            </w:pPr>
+            <w:r>
+              <w:t>Notification Service</w:t>
+            </w:r>
+          </w:p>
+        </w:tc>
+        <w:tc>
+          <w:tcPr>
+            <w:tcW w:w="0" w:type="auto"/>
+            <w:hideMark/>
+          </w:tcPr>
+          <w:p>
+            <w:pPr>
+              <w:spacing w:after="160" w:line="278" w:lineRule="auto"/>
+              <w:cnfStyle w:val="000000000000" w:firstRow="0" w:lastRow="0" w:firstColumn="0" w:lastColumn="0" w:oddVBand="0" w:evenVBand="0" w:oddHBand="0" w:evenHBand="0" w:firstRowFirstColumn="0" w:firstRowLastColumn="0" w:lastRowFirstColumn="0" w:lastRowLastColumn="0"/>
+            </w:pPr>
+            <w:r>
+              <w:t>Citizen alerts</w:t>
+            </w:r>
+          </w:p>
+        </w:tc>
+        <w:tc>
+          <w:tcPr>
+            <w:tcW w:w="0" w:type="auto"/>
+            <w:hideMark/>
+          </w:tcPr>
+          <w:p>
+            <w:pPr>
+              <w:spacing w:after="160" w:line="278" w:lineRule="auto"/>
+              <w:cnfStyle w:val="000000000000" w:firstRow="0" w:lastRow="0" w:firstColumn="0" w:lastColumn="0" w:oddVBand="0" w:evenVBand="0" w:oddHBand="0" w:evenHBand="0" w:firstRowFirstColumn="0" w:firstRowLastColumn="0" w:lastRowFirstColumn="0" w:lastRowLastColumn="0"/>
+            </w:pPr>
+            <w:r>
+              <w:t>SMS/Email API</w:t>
+            </w:r>
+          </w:p>
+        </w:tc>
+        <w:tc>
+          <w:tcPr>
+            <w:tcW w:w="0" w:type="auto"/>
+            <w:hideMark/>
+          </w:tcPr>
+          <w:p>
+            <w:pPr>
+              <w:spacing w:after="160" w:line="278" w:lineRule="auto"/>
+              <w:cnfStyle w:val="000000000000" w:firstRow="0" w:lastRow="0" w:firstColumn="0" w:lastColumn="0" w:oddVBand="0" w:evenVBand="0" w:oddHBand="0" w:evenHBand="0" w:firstRowFirstColumn="0" w:firstRowLastColumn="0" w:lastRowFirstColumn="0" w:lastRowLastColumn="0"/>
+            </w:pPr>
+            <w:r>
+              <w:t>Secure message delivery</w:t>
+            </w:r>
+          </w:p>
+        </w:tc>
+      </w:tr>
+      <w:tr>
+        <w:trPr>
+          <w:cnfStyle w:val="000000100000" w:firstRow="0" w:lastRow="0" w:firstColumn="0" w:lastColumn="0" w:oddVBand="0" w:evenVBand="0" w:oddHBand="1" w:evenHBand="0" w:firstRowFirstColumn="0" w:firstRowLastColumn="0" w:lastRowFirstColumn="0" w:lastRowLastColumn="0"/>
+        </w:trPr>
+        <w:tc>
+          <w:tcPr>
+            <w:cnfStyle w:val="001000000000" w:firstRow="0" w:lastRow="0" w:firstColumn="1" w:lastColumn="0" w:oddVBand="0" w:evenVBand="0" w:oddHBand="0" w:evenHBand="0" w:firstRowFirstColumn="0" w:firstRowLastColumn="0" w:lastRowFirstColumn="0" w:lastRowLastColumn="0"/>
+            <w:tcW w:w="0" w:type="auto"/>
+            <w:hideMark/>
+          </w:tcPr>
+          <w:p>
+            <w:pPr>
+              <w:spacing w:after="160" w:line="278" w:lineRule="auto"/>
+            </w:pPr>
+            <w:r>
+              <w:t>Authentication Service</w:t>
+            </w:r>
+          </w:p>
+        </w:tc>
+        <w:tc>
+          <w:tcPr>
+            <w:tcW w:w="0" w:type="auto"/>
+            <w:hideMark/>
+          </w:tcPr>
+          <w:p>
+            <w:pPr>
+              <w:spacing w:after="160" w:line="278" w:lineRule="auto"/>
+              <w:cnfStyle w:val="000000100000" w:firstRow="0" w:lastRow="0" w:firstColumn="0" w:lastColumn="0" w:oddVBand="0" w:evenVBand="0" w:oddHBand="1" w:evenHBand="0" w:firstRowFirstColumn="0" w:firstRowLastColumn="0" w:lastRowFirstColumn="0" w:lastRowLastColumn="0"/>
+            </w:pPr>
+            <w:r>
+              <w:t>Single Sign-On</w:t>
+            </w:r>
+          </w:p>
+        </w:tc>
+        <w:tc>
+          <w:tcPr>
+            <w:tcW w:w="0" w:type="auto"/>
+            <w:hideMark/>
+          </w:tcPr>
+          <w:p>
+            <w:pPr>
+              <w:spacing w:after="160" w:line="278" w:lineRule="auto"/>
+              <w:cnfStyle w:val="000000100000" w:firstRow="0" w:lastRow="0" w:firstColumn="0" w:lastColumn="0" w:oddVBand="0" w:evenVBand="0" w:oddHBand="1" w:evenHBand="0" w:firstRowFirstColumn="0" w:firstRowLastColumn="0" w:lastRowFirstColumn="0" w:lastRowLastColumn="0"/>
+            </w:pPr>
+            <w:r>
+              <w:t>SAML/OIDC</w:t>
+            </w:r>
+          </w:p>
+        </w:tc>
+        <w:tc>
+          <w:tcPr>
+            <w:tcW w:w="0" w:type="auto"/>
+            <w:hideMark/>
+          </w:tcPr>
+          <w:p>
+            <w:pPr>
+              <w:spacing w:after="160" w:line="278" w:lineRule="auto"/>
+              <w:cnfStyle w:val="000000100000" w:firstRow="0" w:lastRow="0" w:firstColumn="0" w:lastColumn="0" w:oddVBand="0" w:evenVBand="0" w:oddHBand="1" w:evenHBand="0" w:firstRowFirstColumn="0" w:firstRowLastColumn="0" w:lastRowFirstColumn="0" w:lastRowLastColumn="0"/>
+            </w:pPr>
+            <w:r>
+              <w:t>Government-standard SSO</w:t>
+            </w:r>
+          </w:p>
+        </w:tc>
+      </w:tr>
+    </w:tbl>
+    <w:p>
+      <w:pPr>
+        <w:rPr>
+          <w:b/>
+          <w:bCs/>
+        </w:rPr>
+      </w:pPr>
+      <w:r>
+        <w:rPr>
+          <w:b/>
+          <w:bCs/>
+        </w:rPr>
+        <w:t>7.4. Communication Interfaces</w:t>
+      </w:r>
+    </w:p>
+    <w:p>
+      <w:r>
+        <w:rPr>
+          <w:b/>
+          <w:bCs/>
+        </w:rPr>
+        <w:t>API-1:</w:t>
+      </w:r>
+      <w:r>
+        <w:t> Conversational API for external channel integration</w:t>
+      </w:r>
+      <w:r>
+        <w:br/>
+      </w:r>
+      <w:r>
+        <w:rPr>
+          <w:b/>
+          <w:bCs/>
+        </w:rPr>
+        <w:t>API-2:</w:t>
+      </w:r>
+      <w:r>
+        <w:t> Document Validation API for standalone use</w:t>
+      </w:r>
+      <w:r>
+        <w:br/>
+      </w:r>
+      <w:r>
+        <w:rPr>
+          <w:b/>
+          <w:bCs/>
+        </w:rPr>
+        <w:t>API-3:</w:t>
+      </w:r>
+      <w:r>
+        <w:t> Service Status API for real-time availability</w:t>
+      </w:r>
+      <w:r>
+        <w:br/>
+      </w:r>
+      <w:r>
+        <w:rPr>
+          <w:b/>
+          <w:bCs/>
+        </w:rPr>
+        <w:t>API-4:</w:t>
+      </w:r>
+      <w:r>
+        <w:t> Analytics Export API for reporting systems</w:t>
+      </w:r>
+      <w:r>
+        <w:br/>
+      </w:r>
+      <w:r>
+        <w:rPr>
+          <w:b/>
+          <w:bCs/>
+        </w:rPr>
+        <w:t>API-5:</w:t>
+      </w:r>
+      <w:r>
+        <w:t> Administration API for automated management</w:t>
+      </w:r>
+      <w:r>
+        <w:br/>
+      </w:r>
+      <w:r>
+        <w:rPr>
+          <w:b/>
+          <w:bCs/>
+        </w:rPr>
+        <w:t>API-6:</w:t>
+      </w:r>
+      <w:r>
+        <w:t> Webhook endpoints for asynchronous notifications</w:t>
+      </w:r>
+    </w:p>
+    <w:p>
+      <w:r>
+        <w:t>All APIs shall include:</w:t>
+      </w:r>
+    </w:p>
+    <w:p>
+      <w:pPr>
+        <w:numPr>
+          <w:ilvl w:val="0"/>
+          <w:numId w:val="13"/>
+        </w:numPr>
+      </w:pPr>
+      <w:r>
+        <w:t>Comprehensive API documentation with examples</w:t>
+      </w:r>
+    </w:p>
+    <w:p>
+      <w:pPr>
+        <w:numPr>
+          <w:ilvl w:val="0"/>
+          <w:numId w:val="13"/>
+        </w:numPr>
+      </w:pPr>
+      <w:r>
+        <w:t>Versioning support with deprecation notices</w:t>
+      </w:r>
+    </w:p>
+    <w:p>
+      <w:pPr>
+        <w:numPr>
+          <w:ilvl w:val="0"/>
+          <w:numId w:val="13"/>
+        </w:numPr>
+      </w:pPr>
+      <w:r>
+        <w:t>Rate limiting and usage quotas</w:t>
+      </w:r>
+    </w:p>
+    <w:p>
+      <w:pPr>
+        <w:numPr>
+          <w:ilvl w:val="0"/>
+          <w:numId w:val="13"/>
+        </w:numPr>
+      </w:pPr>
+      <w:r>
+        <w:t>Detailed error codes and troubleshooting guidance</w:t>
+      </w:r>
+    </w:p>
+    <w:p>
+      <w:pPr>
+        <w:numPr>
+          <w:ilvl w:val="0"/>
+          <w:numId w:val="13"/>
+        </w:numPr>
+      </w:pPr>
+      <w:r>
+        <w:t>Request/response logging for support purposes</w:t>
+      </w:r>
+    </w:p>
+    <w:p>
+      <w:r>
+        <w:pict w14:anchorId="1F90BD52">
+          <v:rect id="_x0000_i1054" style="width:0;height:.75pt" o:hralign="center" o:hrstd="t" o:hr="t" fillcolor="#a0a0a0" stroked="f"/>
+        </w:pict>
+      </w:r>
+    </w:p>
+    <w:p>
+      <w:pPr>
+        <w:rPr>
+          <w:b/>
+          <w:bCs/>
+        </w:rPr>
+      </w:pPr>
+      <w:r>
+        <w:rPr>
+          <w:b/>
+          <w:bCs/>
+        </w:rPr>
+        <w:t>8. Appendices</w:t>
+      </w:r>
+    </w:p>
+    <w:p>
+      <w:pPr>
+        <w:rPr>
+          <w:b/>
+          <w:bCs/>
+        </w:rPr>
+      </w:pPr>
+      <w:r>
+        <w:rPr>
+          <w:b/>
+          <w:bCs/>
+        </w:rPr>
+        <w:t xml:space="preserve">Appendix A: </w:t>
+      </w:r>
+    </w:p>
+    <w:p>
+      <w:pPr>
+        <w:rPr>
+          <w:b/>
+          <w:bCs/>
+        </w:rPr>
+      </w:pPr>
+      <w:r>
+        <w:rPr>
+          <w:b/>
+          <w:bCs/>
+        </w:rPr>
+        <w:t>A.1 Component Diagram:</w:t>
+      </w:r>
+    </w:p>
+    <w:p>
+      <w:pPr>
+        <w:jc w:val="center"/>
+      </w:pPr>
+      <w:r>
+        <w:rPr>
+          <w:noProof/>
+        </w:rPr>
+        <w:lastRenderedPageBreak/>
+        <w:drawing>
+          <wp:inline distT="0" distB="0" distL="0" distR="0" wp14:anchorId="75C94735" wp14:editId="5DDF507B">
+            <wp:extent cx="5943600" cy="2645410"/>
+            <wp:effectExtent l="0" t="0" r="0" b="2540"/>
+            <wp:docPr id="1105233495" name="Picture 1"/>
+            <wp:cNvGraphicFramePr>
+              <a:graphicFrameLocks xmlns:a="http://schemas.openxmlformats.org/drawingml/2006/main" noChangeAspect="1"/>
+            </wp:cNvGraphicFramePr>
+            <a:graphic xmlns:a="http://schemas.openxmlformats.org/drawingml/2006/main">
+              <a:graphicData uri="http://schemas.openxmlformats.org/drawingml/2006/picture">
+                <pic:pic xmlns:pic="http://schemas.openxmlformats.org/drawingml/2006/picture">
+                  <pic:nvPicPr>
+                    <pic:cNvPr id="1105233495" name=""/>
+                    <pic:cNvPicPr/>
+                  </pic:nvPicPr>
+                  <pic:blipFill>
+                    <a:blip r:embed="rId5"/>
+                    <a:stretch>
+                      <a:fillRect/>
+                    </a:stretch>
+                  </pic:blipFill>
+                  <pic:spPr>
+                    <a:xfrm>
+                      <a:off x="0" y="0"/>
+                      <a:ext cx="5943600" cy="2645410"/>
+                    </a:xfrm>
+                    <a:prstGeom prst="rect">
+                      <a:avLst/>
+                    </a:prstGeom>
+                  </pic:spPr>
+                </pic:pic>
+              </a:graphicData>
+            </a:graphic>
+          </wp:inline>
+        </w:drawing>
+      </w:r>
+    </w:p>
+    <w:p>
+      <w:pPr>
+        <w:rPr>
+          <w:b/>
+          <w:bCs/>
+        </w:rPr>
+      </w:pPr>
+      <w:r>
+        <w:rPr>
+          <w:b/>
+          <w:bCs/>
+        </w:rPr>
+        <w:t>A.2 Data Flow Diagram (Level 1):</w:t>
+      </w:r>
+    </w:p>
+    <w:p>
+      <w:r>
+        <w:rPr>
+          <w:noProof/>
+        </w:rPr>
+        <w:drawing>
+          <wp:inline distT="0" distB="0" distL="0" distR="0" wp14:anchorId="2D2F7A49" wp14:editId="08609427">
+            <wp:extent cx="5943600" cy="2747010"/>
+            <wp:effectExtent l="0" t="0" r="0" b="0"/>
+            <wp:docPr id="879084558" name="Picture 1"/>
+            <wp:cNvGraphicFramePr>
+              <a:graphicFrameLocks xmlns:a="http://schemas.openxmlformats.org/drawingml/2006/main" noChangeAspect="1"/>
+            </wp:cNvGraphicFramePr>
+            <a:graphic xmlns:a="http://schemas.openxmlformats.org/drawingml/2006/main">
+              <a:graphicData uri="http://schemas.openxmlformats.org/drawingml/2006/picture">
+                <pic:pic xmlns:pic="http://schemas.openxmlformats.org/drawingml/2006/picture">
+                  <pic:nvPicPr>
+                    <pic:cNvPr id="879084558" name=""/>
+                    <pic:cNvPicPr/>
+                  </pic:nvPicPr>
+                  <pic:blipFill>
+                    <a:blip r:embed="rId6"/>
+                    <a:stretch>
+                      <a:fillRect/>
+                    </a:stretch>
+                  </pic:blipFill>
+                  <pic:spPr>
+                    <a:xfrm>
+                      <a:off x="0" y="0"/>
+                      <a:ext cx="5943600" cy="2747010"/>
+                    </a:xfrm>
+                    <a:prstGeom prst="rect">
+                      <a:avLst/>
+                    </a:prstGeom>
+                  </pic:spPr>
+                </pic:pic>
+              </a:graphicData>
+            </a:graphic>
+          </wp:inline>
+        </w:drawing>
+      </w:r>
+    </w:p>
+    <w:p>
+      <w:pPr>
+        <w:rPr>
+          <w:b/>
+          <w:bCs/>
+        </w:rPr>
+      </w:pPr>
+      <w:r>
+        <w:rPr>
+          <w:b/>
+          <w:bCs/>
+        </w:rPr>
+        <w:t>A.3 Use Case Diagram:</w:t>
+      </w:r>
+    </w:p>
+    <w:p>
+      <w:r>
+        <w:rPr>
+          <w:noProof/>
+        </w:rPr>
+        <w:drawing>
+          <wp:inline distT="0" distB="0" distL="0" distR="0" wp14:anchorId="286BF565" wp14:editId="3A36B44A">
+            <wp:extent cx="5943600" cy="1108710"/>
+            <wp:effectExtent l="0" t="0" r="0" b="0"/>
+            <wp:docPr id="515999639" name="Picture 1"/>
+            <wp:cNvGraphicFramePr>
+              <a:graphicFrameLocks xmlns:a="http://schemas.openxmlformats.org/drawingml/2006/main" noChangeAspect="1"/>
+            </wp:cNvGraphicFramePr>
+            <a:graphic xmlns:a="http://schemas.openxmlformats.org/drawingml/2006/main">
+              <a:graphicData uri="http://schemas.openxmlformats.org/drawingml/2006/picture">
+                <pic:pic xmlns:pic="http://schemas.openxmlformats.org/drawingml/2006/picture">
+                  <pic:nvPicPr>
+                    <pic:cNvPr id="515999639" name=""/>
+                    <pic:cNvPicPr/>
+                  </pic:nvPicPr>
+                  <pic:blipFill>
+                    <a:blip r:embed="rId7"/>
+                    <a:stretch>
+                      <a:fillRect/>
+                    </a:stretch>
+                  </pic:blipFill>
+                  <pic:spPr>
+                    <a:xfrm>
+                      <a:off x="0" y="0"/>
+                      <a:ext cx="5943600" cy="1108710"/>
+                    </a:xfrm>
+                    <a:prstGeom prst="rect">
+                      <a:avLst/>
+                    </a:prstGeom>
+                  </pic:spPr>
+                </pic:pic>
+              </a:graphicData>
+            </a:graphic>
+          </wp:inline>
+        </w:drawing>
+      </w:r>
+    </w:p>
+    <w:p>
+      <w:pPr>
+        <w:rPr>
+          <w:b/>
+          <w:bCs/>
+        </w:rPr>
+      </w:pPr>
+      <w:r>
+        <w:rPr>
+          <w:b/>
+          <w:bCs/>
+        </w:rPr>
+        <w:t>Appendix B: Government Service Categories</w:t>
+      </w:r>
+    </w:p>
+    <w:p>
+      <w:r>
+        <w:t>Table: Initial Service Coverage</w:t>
+      </w:r>
+    </w:p>
+    <w:tbl>
+      <w:tblPr>
+        <w:tblStyle w:val="GridTable5Dark-Accent1"/>
+        <w:tblW w:w="0" w:type="auto"/>
+        <w:tblLook w:val="04A0" w:firstRow="1" w:lastRow="0" w:firstColumn="1" w:lastColumn="0" w:noHBand="0" w:noVBand="1"/>
+      </w:tblPr>
+      <w:tblGrid>
+        <w:gridCol w:w="2239"/>
+        <w:gridCol w:w="3292"/>
+        <w:gridCol w:w="1783"/>
+        <w:gridCol w:w="2036"/>
+      </w:tblGrid>
+      <w:tr>
+        <w:trPr>
+          <w:cnfStyle w:val="100000000000" w:firstRow="1" w:lastRow="0" w:firstColumn="0" w:lastColumn="0" w:oddVBand="0" w:evenVBand="0" w:oddHBand="0" w:evenHBand="0" w:firstRowFirstColumn="0" w:firstRowLastColumn="0" w:lastRowFirstColumn="0" w:lastRowLastColumn="0"/>
+        </w:trPr>
+        <w:tc>
+          <w:tcPr>
+            <w:cnfStyle w:val="001000000000" w:firstRow="0" w:lastRow="0" w:firstColumn="1" w:lastColumn="0" w:oddVBand="0" w:evenVBand="0" w:oddHBand="0" w:evenHBand="0" w:firstRowFirstColumn="0" w:firstRowLastColumn="0" w:lastRowFirstColumn="0" w:lastRowLastColumn="0"/>
+            <w:tcW w:w="0" w:type="auto"/>
+            <w:hideMark/>
+          </w:tcPr>
+          <w:p>
+            <w:pPr>
+              <w:spacing w:after="160" w:line="278" w:lineRule="auto"/>
+            </w:pPr>
+            <w:r>
+              <w:lastRenderedPageBreak/>
+              <w:t>Service Category</w:t>
+            </w:r>
+          </w:p>
+        </w:tc>
+        <w:tc>
+          <w:tcPr>
+            <w:tcW w:w="0" w:type="auto"/>
+            <w:hideMark/>
+          </w:tcPr>
+          <w:p>
+            <w:pPr>
+              <w:spacing w:after="160" w:line="278" w:lineRule="auto"/>
+              <w:cnfStyle w:val="100000000000" w:firstRow="1" w:lastRow="0" w:firstColumn="0" w:lastColumn="0" w:oddVBand="0" w:evenVBand="0" w:oddHBand="0" w:evenHBand="0" w:firstRowFirstColumn="0" w:firstRowLastColumn="0" w:lastRowFirstColumn="0" w:lastRowLastColumn="0"/>
+            </w:pPr>
+            <w:r>
+              <w:t>Example Services</w:t>
+            </w:r>
+          </w:p>
+        </w:tc>
+        <w:tc>
+          <w:tcPr>
+            <w:tcW w:w="0" w:type="auto"/>
+            <w:hideMark/>
+          </w:tcPr>
+          <w:p>
+            <w:pPr>
+              <w:spacing w:after="160" w:line="278" w:lineRule="auto"/>
+              <w:cnfStyle w:val="100000000000" w:firstRow="1" w:lastRow="0" w:firstColumn="0" w:lastColumn="0" w:oddVBand="0" w:evenVBand="0" w:oddHBand="0" w:evenHBand="0" w:firstRowFirstColumn="0" w:firstRowLastColumn="0" w:lastRowFirstColumn="0" w:lastRowLastColumn="0"/>
+            </w:pPr>
+            <w:r>
+              <w:t>Complexity Level</w:t>
+            </w:r>
+          </w:p>
+        </w:tc>
+        <w:tc>
+          <w:tcPr>
+            <w:tcW w:w="0" w:type="auto"/>
+            <w:hideMark/>
+          </w:tcPr>
+          <w:p>
+            <w:pPr>
+              <w:spacing w:after="160" w:line="278" w:lineRule="auto"/>
+              <w:cnfStyle w:val="100000000000" w:firstRow="1" w:lastRow="0" w:firstColumn="0" w:lastColumn="0" w:oddVBand="0" w:evenVBand="0" w:oddHBand="0" w:evenHBand="0" w:firstRowFirstColumn="0" w:firstRowLastColumn="0" w:lastRowFirstColumn="0" w:lastRowLastColumn="0"/>
+            </w:pPr>
+            <w:r>
+              <w:t>Automation Priority</w:t>
+            </w:r>
+          </w:p>
+        </w:tc>
+      </w:tr>
+      <w:tr>
+        <w:trPr>
+          <w:cnfStyle w:val="000000100000" w:firstRow="0" w:lastRow="0" w:firstColumn="0" w:lastColumn="0" w:oddVBand="0" w:evenVBand="0" w:oddHBand="1" w:evenHBand="0" w:firstRowFirstColumn="0" w:firstRowLastColumn="0" w:lastRowFirstColumn="0" w:lastRowLastColumn="0"/>
+        </w:trPr>
+        <w:tc>
+          <w:tcPr>
+            <w:cnfStyle w:val="001000000000" w:firstRow="0" w:lastRow="0" w:firstColumn="1" w:lastColumn="0" w:oddVBand="0" w:evenVBand="0" w:oddHBand="0" w:evenHBand="0" w:firstRowFirstColumn="0" w:firstRowLastColumn="0" w:lastRowFirstColumn="0" w:lastRowLastColumn="0"/>
+            <w:tcW w:w="0" w:type="auto"/>
+            <w:hideMark/>
+          </w:tcPr>
+          <w:p>
+            <w:pPr>
+              <w:spacing w:after="160" w:line="278" w:lineRule="auto"/>
+            </w:pPr>
+            <w:r>
+              <w:t>Information Services</w:t>
+            </w:r>
+          </w:p>
+        </w:tc>
+        <w:tc>
+          <w:tcPr>
+            <w:tcW w:w="0" w:type="auto"/>
+            <w:hideMark/>
+          </w:tcPr>
+          <w:p>
+            <w:pPr>
+              <w:spacing w:after="160" w:line="278" w:lineRule="auto"/>
+              <w:cnfStyle w:val="000000100000" w:firstRow="0" w:lastRow="0" w:firstColumn="0" w:lastColumn="0" w:oddVBand="0" w:evenVBand="0" w:oddHBand="1" w:evenHBand="0" w:firstRowFirstColumn="0" w:firstRowLastColumn="0" w:lastRowFirstColumn="0" w:lastRowLastColumn="0"/>
+            </w:pPr>
+            <w:r>
+              <w:t>Office hours, requirements, FAQs</w:t>
+            </w:r>
+          </w:p>
+        </w:tc>
+        <w:tc>
+          <w:tcPr>
+            <w:tcW w:w="0" w:type="auto"/>
+            <w:hideMark/>
+          </w:tcPr>
+          <w:p>
+            <w:pPr>
+              <w:spacing w:after="160" w:line="278" w:lineRule="auto"/>
+              <w:cnfStyle w:val="000000100000" w:firstRow="0" w:lastRow="0" w:firstColumn="0" w:lastColumn="0" w:oddVBand="0" w:evenVBand="0" w:oddHBand="1" w:evenHBand="0" w:firstRowFirstColumn="0" w:firstRowLastColumn="0" w:lastRowFirstColumn="0" w:lastRowLastColumn="0"/>
+            </w:pPr>
+            <w:r>
+              <w:t>Low</w:t>
+            </w:r>
+          </w:p>
+        </w:tc>
+        <w:tc>
+          <w:tcPr>
+            <w:tcW w:w="0" w:type="auto"/>
+            <w:hideMark/>
+          </w:tcPr>
+          <w:p>
+            <w:pPr>
+              <w:spacing w:after="160" w:line="278" w:lineRule="auto"/>
+              <w:cnfStyle w:val="000000100000" w:firstRow="0" w:lastRow="0" w:firstColumn="0" w:lastColumn="0" w:oddVBand="0" w:evenVBand="0" w:oddHBand="1" w:evenHBand="0" w:firstRowFirstColumn="0" w:firstRowLastColumn="0" w:lastRowFirstColumn="0" w:lastRowLastColumn="0"/>
+            </w:pPr>
+            <w:r>
+              <w:t>High</w:t>
+            </w:r>
+          </w:p>
+        </w:tc>
+      </w:tr>
+      <w:tr>
+        <w:tc>
+          <w:tcPr>
+            <w:cnfStyle w:val="001000000000" w:firstRow="0" w:lastRow="0" w:firstColumn="1" w:lastColumn="0" w:oddVBand="0" w:evenVBand="0" w:oddHBand="0" w:evenHBand="0" w:firstRowFirstColumn="0" w:firstRowLastColumn="0" w:lastRowFirstColumn="0" w:lastRowLastColumn="0"/>
+            <w:tcW w:w="0" w:type="auto"/>
+            <w:hideMark/>
+          </w:tcPr>
+          <w:p>
+            <w:pPr>
+              <w:spacing w:after="160" w:line="278" w:lineRule="auto"/>
+            </w:pPr>
+            <w:r>
+              <w:t>Document Requests</w:t>
+            </w:r>
+          </w:p>
+        </w:tc>
+        <w:tc>
+          <w:tcPr>
+            <w:tcW w:w="0" w:type="auto"/>
+            <w:hideMark/>
+          </w:tcPr>
+          <w:p>
+            <w:pPr>
+              <w:spacing w:after="160" w:line="278" w:lineRule="auto"/>
+              <w:cnfStyle w:val="000000000000" w:firstRow="0" w:lastRow="0" w:firstColumn="0" w:lastColumn="0" w:oddVBand="0" w:evenVBand="0" w:oddHBand="0" w:evenHBand="0" w:firstRowFirstColumn="0" w:firstRowLastColumn="0" w:lastRowFirstColumn="0" w:lastRowLastColumn="0"/>
+            </w:pPr>
+            <w:r>
+              <w:t>Certificates, permits, copies</w:t>
+            </w:r>
+          </w:p>
+        </w:tc>
+        <w:tc>
+          <w:tcPr>
+            <w:tcW w:w="0" w:type="auto"/>
+            <w:hideMark/>
+          </w:tcPr>
+          <w:p>
+            <w:pPr>
+              <w:spacing w:after="160" w:line="278" w:lineRule="auto"/>
+              <w:cnfStyle w:val="000000000000" w:firstRow="0" w:lastRow="0" w:firstColumn="0" w:lastColumn="0" w:oddVBand="0" w:evenVBand="0" w:oddHBand="0" w:evenHBand="0" w:firstRowFirstColumn="0" w:firstRowLastColumn="0" w:lastRowFirstColumn="0" w:lastRowLastColumn="0"/>
+            </w:pPr>
+            <w:r>
+              <w:t>Medium</w:t>
+            </w:r>
+          </w:p>
+        </w:tc>
+        <w:tc>
+          <w:tcPr>
+            <w:tcW w:w="0" w:type="auto"/>
+            <w:hideMark/>
+          </w:tcPr>
+          <w:p>
+            <w:pPr>
+              <w:spacing w:after="160" w:line="278" w:lineRule="auto"/>
+              <w:cnfStyle w:val="000000000000" w:firstRow="0" w:lastRow="0" w:firstColumn="0" w:lastColumn="0" w:oddVBand="0" w:evenVBand="0" w:oddHBand="0" w:evenHBand="0" w:firstRowFirstColumn="0" w:firstRowLastColumn="0" w:lastRowFirstColumn="0" w:lastRowLastColumn="0"/>
+            </w:pPr>
+            <w:r>
+              <w:t>High</w:t>
+            </w:r>
+          </w:p>
+        </w:tc>
+      </w:tr>
+      <w:tr>
+        <w:trPr>
+          <w:cnfStyle w:val="000000100000" w:firstRow="0" w:lastRow="0" w:firstColumn="0" w:lastColumn="0" w:oddVBand="0" w:evenVBand="0" w:oddHBand="1" w:evenHBand="0" w:firstRowFirstColumn="0" w:firstRowLastColumn="0" w:lastRowFirstColumn="0" w:lastRowLastColumn="0"/>
+        </w:trPr>
+        <w:tc>
+          <w:tcPr>
+            <w:cnfStyle w:val="001000000000" w:firstRow="0" w:lastRow="0" w:firstColumn="1" w:lastColumn="0" w:oddVBand="0" w:evenVBand="0" w:oddHBand="0" w:evenHBand="0" w:firstRowFirstColumn="0" w:firstRowLastColumn="0" w:lastRowFirstColumn="0" w:lastRowLastColumn="0"/>
+            <w:tcW w:w="0" w:type="auto"/>
+            <w:hideMark/>
+          </w:tcPr>
+          <w:p>
+            <w:pPr>
+              <w:spacing w:after="160" w:line="278" w:lineRule="auto"/>
+            </w:pPr>
+            <w:r>
+              <w:t>Appointment Booking</w:t>
+            </w:r>
+          </w:p>
+        </w:tc>
+        <w:tc>
+          <w:tcPr>
+            <w:tcW w:w="0" w:type="auto"/>
+            <w:hideMark/>
+          </w:tcPr>
+          <w:p>
+            <w:pPr>
+              <w:spacing w:after="160" w:line="278" w:lineRule="auto"/>
+              <w:cnfStyle w:val="000000100000" w:firstRow="0" w:lastRow="0" w:firstColumn="0" w:lastColumn="0" w:oddVBand="0" w:evenVBand="0" w:oddHBand="1" w:evenHBand="0" w:firstRowFirstColumn="0" w:firstRowLastColumn="0" w:lastRowFirstColumn="0" w:lastRowLastColumn="0"/>
+            </w:pPr>
+            <w:r>
+              <w:t>Service appointments, consultations</w:t>
+            </w:r>
+          </w:p>
+        </w:tc>
+        <w:tc>
+          <w:tcPr>
+            <w:tcW w:w="0" w:type="auto"/>
+            <w:hideMark/>
+          </w:tcPr>
+          <w:p>
+            <w:pPr>
+              <w:spacing w:after="160" w:line="278" w:lineRule="auto"/>
+              <w:cnfStyle w:val="000000100000" w:firstRow="0" w:lastRow="0" w:firstColumn="0" w:lastColumn="0" w:oddVBand="0" w:evenVBand="0" w:oddHBand="1" w:evenHBand="0" w:firstRowFirstColumn="0" w:firstRowLastColumn="0" w:lastRowFirstColumn="0" w:lastRowLastColumn="0"/>
+            </w:pPr>
+            <w:r>
+              <w:t>Low</w:t>
+            </w:r>
+          </w:p>
+        </w:tc>
+        <w:tc>
+          <w:tcPr>
+            <w:tcW w:w="0" w:type="auto"/>
+            <w:hideMark/>
+          </w:tcPr>
+          <w:p>
+            <w:pPr>
+              <w:spacing w:after="160" w:line="278" w:lineRule="auto"/>
+              <w:cnfStyle w:val="000000100000" w:firstRow="0" w:lastRow="0" w:firstColumn="0" w:lastColumn="0" w:oddVBand="0" w:evenVBand="0" w:oddHBand="1" w:evenHBand="0" w:firstRowFirstColumn="0" w:firstRowLastColumn="0" w:lastRowFirstColumn="0" w:lastRowLastColumn="0"/>
+            </w:pPr>
+            <w:r>
+              <w:t>High</w:t>
+            </w:r>
+          </w:p>
+        </w:tc>
+      </w:tr>
+      <w:tr>
+        <w:tc>
+          <w:tcPr>
+            <w:cnfStyle w:val="001000000000" w:firstRow="0" w:lastRow="0" w:firstColumn="1" w:lastColumn="0" w:oddVBand="0" w:evenVBand="0" w:oddHBand="0" w:evenHBand="0" w:firstRowFirstColumn="0" w:firstRowLastColumn="0" w:lastRowFirstColumn="0" w:lastRowLastColumn="0"/>
+            <w:tcW w:w="0" w:type="auto"/>
+            <w:hideMark/>
+          </w:tcPr>
+          <w:p>
+            <w:pPr>
+              <w:spacing w:after="160" w:line="278" w:lineRule="auto"/>
+            </w:pPr>
+            <w:r>
+              <w:t>Form Assistance</w:t>
+            </w:r>
+          </w:p>
+        </w:tc>
+        <w:tc>
+          <w:tcPr>
+            <w:tcW w:w="0" w:type="auto"/>
+            <w:hideMark/>
+          </w:tcPr>
+          <w:p>
+            <w:pPr>
+              <w:spacing w:after="160" w:line="278" w:lineRule="auto"/>
+              <w:cnfStyle w:val="000000000000" w:firstRow="0" w:lastRow="0" w:firstColumn="0" w:lastColumn="0" w:oddVBand="0" w:evenVBand="0" w:oddHBand="0" w:evenHBand="0" w:firstRowFirstColumn="0" w:firstRowLastColumn="0" w:lastRowFirstColumn="0" w:lastRowLastColumn="0"/>
+            </w:pPr>
+            <w:r>
+              <w:t>Application forms, declarations</w:t>
+            </w:r>
+          </w:p>
+        </w:tc>
+        <w:tc>
+          <w:tcPr>
+            <w:tcW w:w="0" w:type="auto"/>
+            <w:hideMark/>
+          </w:tcPr>
+          <w:p>
+            <w:pPr>
+              <w:spacing w:after="160" w:line="278" w:lineRule="auto"/>
+              <w:cnfStyle w:val="000000000000" w:firstRow="0" w:lastRow="0" w:firstColumn="0" w:lastColumn="0" w:oddVBand="0" w:evenVBand="0" w:oddHBand="0" w:evenHBand="0" w:firstRowFirstColumn="0" w:firstRowLastColumn="0" w:lastRowFirstColumn="0" w:lastRowLastColumn="0"/>
+            </w:pPr>
+            <w:r>
+              <w:t>Medium</w:t>
+            </w:r>
+          </w:p>
+        </w:tc>
+        <w:tc>
+          <w:tcPr>
+            <w:tcW w:w="0" w:type="auto"/>
+            <w:hideMark/>
+          </w:tcPr>
+          <w:p>
+            <w:pPr>
+              <w:spacing w:after="160" w:line="278" w:lineRule="auto"/>
+              <w:cnfStyle w:val="000000000000" w:firstRow="0" w:lastRow="0" w:firstColumn="0" w:lastColumn="0" w:oddVBand="0" w:evenVBand="0" w:oddHBand="0" w:evenHBand="0" w:firstRowFirstColumn="0" w:firstRowLastColumn="0" w:lastRowFirstColumn="0" w:lastRowLastColumn="0"/>
+            </w:pPr>
+            <w:r>
+              <w:t>High</w:t>
+            </w:r>
+          </w:p>
+        </w:tc>
+      </w:tr>
+      <w:tr>
+        <w:trPr>
+          <w:cnfStyle w:val="000000100000" w:firstRow="0" w:lastRow="0" w:firstColumn="0" w:lastColumn="0" w:oddVBand="0" w:evenVBand="0" w:oddHBand="1" w:evenHBand="0" w:firstRowFirstColumn="0" w:firstRowLastColumn="0" w:lastRowFirstColumn="0" w:lastRowLastColumn="0"/>
+        </w:trPr>
+        <w:tc>
+          <w:tcPr>
+            <w:cnfStyle w:val="001000000000" w:firstRow="0" w:lastRow="0" w:firstColumn="1" w:lastColumn="0" w:oddVBand="0" w:evenVBand="0" w:oddHBand="0" w:evenHBand="0" w:firstRowFirstColumn="0" w:firstRowLastColumn="0" w:lastRowFirstColumn="0" w:lastRowLastColumn="0"/>
+            <w:tcW w:w="0" w:type="auto"/>
+            <w:hideMark/>
+          </w:tcPr>
+          <w:p>
+            <w:pPr>
+              <w:spacing w:after="160" w:line="278" w:lineRule="auto"/>
+            </w:pPr>
+            <w:r>
+              <w:t>Status Inquiries</w:t>
+            </w:r>
+          </w:p>
+        </w:tc>
+        <w:tc>
+          <w:tcPr>
+            <w:tcW w:w="0" w:type="auto"/>
+            <w:hideMark/>
+          </w:tcPr>
+          <w:p>
+            <w:pPr>
+              <w:spacing w:after="160" w:line="278" w:lineRule="auto"/>
+              <w:cnfStyle w:val="000000100000" w:firstRow="0" w:lastRow="0" w:firstColumn="0" w:lastColumn="0" w:oddVBand="0" w:evenVBand="0" w:oddHBand="1" w:evenHBand="0" w:firstRowFirstColumn="0" w:firstRowLastColumn="0" w:lastRowFirstColumn="0" w:lastRowLastColumn="0"/>
+            </w:pPr>
+            <w:r>
+              <w:t>Application status, processing times</w:t>
+            </w:r>
+          </w:p>
+        </w:tc>
+        <w:tc>
+          <w:tcPr>
+            <w:tcW w:w="0" w:type="auto"/>
+            <w:hideMark/>
+          </w:tcPr>
+          <w:p>
+            <w:pPr>
+              <w:spacing w:after="160" w:line="278" w:lineRule="auto"/>
+              <w:cnfStyle w:val="000000100000" w:firstRow="0" w:lastRow="0" w:firstColumn="0" w:lastColumn="0" w:oddVBand="0" w:evenVBand="0" w:oddHBand="1" w:evenHBand="0" w:firstRowFirstColumn="0" w:firstRowLastColumn="0" w:lastRowFirstColumn="0" w:lastRowLastColumn="0"/>
+            </w:pPr>
+            <w:r>
+              <w:t>Low</w:t>
+            </w:r>
+          </w:p>
+        </w:tc>
+        <w:tc>
+          <w:tcPr>
+            <w:tcW w:w="0" w:type="auto"/>
+            <w:hideMark/>
+          </w:tcPr>
+          <w:p>
+            <w:pPr>
+              <w:spacing w:after="160" w:line="278" w:lineRule="auto"/>
+              <w:cnfStyle w:val="000000100000" w:firstRow="0" w:lastRow="0" w:firstColumn="0" w:lastColumn="0" w:oddVBand="0" w:evenVBand="0" w:oddHBand="1" w:evenHBand="0" w:firstRowFirstColumn="0" w:firstRowLastColumn="0" w:lastRowFirstColumn="0" w:lastRowLastColumn="0"/>
+            </w:pPr>
+            <w:r>
+              <w:t>High</w:t>
+            </w:r>
+          </w:p>
+        </w:tc>
+      </w:tr>
+      <w:tr>
+        <w:tc>
+          <w:tcPr>
+            <w:cnfStyle w:val="001000000000" w:firstRow="0" w:lastRow="0" w:firstColumn="1" w:lastColumn="0" w:oddVBand="0" w:evenVBand="0" w:oddHBand="0" w:evenHBand="0" w:firstRowFirstColumn="0" w:firstRowLastColumn="0" w:lastRowFirstColumn="0" w:lastRowLastColumn="0"/>
+            <w:tcW w:w="0" w:type="auto"/>
+            <w:hideMark/>
+          </w:tcPr>
+          <w:p>
+            <w:pPr>
+              <w:spacing w:after="160" w:line="278" w:lineRule="auto"/>
+            </w:pPr>
+            <w:r>
+              <w:t>Complaint Submission</w:t>
+            </w:r>
+          </w:p>
+        </w:tc>
+        <w:tc>
+          <w:tcPr>
+            <w:tcW w:w="0" w:type="auto"/>
+            <w:hideMark/>
+          </w:tcPr>
+          <w:p>
+            <w:pPr>
+              <w:spacing w:after="160" w:line="278" w:lineRule="auto"/>
+              <w:cnfStyle w:val="000000000000" w:firstRow="0" w:lastRow="0" w:firstColumn="0" w:lastColumn="0" w:oddVBand="0" w:evenVBand="0" w:oddHBand="0" w:evenHBand="0" w:firstRowFirstColumn="0" w:firstRowLastColumn="0" w:lastRowFirstColumn="0" w:lastRowLastColumn="0"/>
+            </w:pPr>
+            <w:r>
+              <w:t>Service complaints, feedback</w:t>
+            </w:r>
+          </w:p>
+        </w:tc>
+        <w:tc>
+          <w:tcPr>
+            <w:tcW w:w="0" w:type="auto"/>
+            <w:hideMark/>
+          </w:tcPr>
+          <w:p>
+            <w:pPr>
+              <w:spacing w:after="160" w:line="278" w:lineRule="auto"/>
+              <w:cnfStyle w:val="000000000000" w:firstRow="0" w:lastRow="0" w:firstColumn="0" w:lastColumn="0" w:oddVBand="0" w:evenVBand="0" w:oddHBand="0" w:evenHBand="0" w:firstRowFirstColumn="0" w:firstRowLastColumn="0" w:lastRowFirstColumn="0" w:lastRowLastColumn="0"/>
+            </w:pPr>
+            <w:r>
+              <w:t>High</w:t>
+            </w:r>
+          </w:p>
+        </w:tc>
+        <w:tc>
+          <w:tcPr>
+            <w:tcW w:w="0" w:type="auto"/>
+            <w:hideMark/>
+          </w:tcPr>
+          <w:p>
+            <w:pPr>
+              <w:spacing w:after="160" w:line="278" w:lineRule="auto"/>
+              <w:cnfStyle w:val="000000000000" w:firstRow="0" w:lastRow="0" w:firstColumn="0" w:lastColumn="0" w:oddVBand="0" w:evenVBand="0" w:oddHBand="0" w:evenHBand="0" w:firstRowFirstColumn="0" w:firstRowLastColumn="0" w:lastRowFirstColumn="0" w:lastRowLastColumn="0"/>
+            </w:pPr>
+            <w:r>
+              <w:t>Medium</w:t>
+            </w:r>
+          </w:p>
+        </w:tc>
+      </w:tr>
+      <w:tr>
+        <w:trPr>
+          <w:cnfStyle w:val="000000100000" w:firstRow="0" w:lastRow="0" w:firstColumn="0" w:lastColumn="0" w:oddVBand="0" w:evenVBand="0" w:oddHBand="1" w:evenHBand="0" w:firstRowFirstColumn="0" w:firstRowLastColumn="0" w:lastRowFirstColumn="0" w:lastRowLastColumn="0"/>
+        </w:trPr>
+        <w:tc>
+          <w:tcPr>
+            <w:cnfStyle w:val="001000000000" w:firstRow="0" w:lastRow="0" w:firstColumn="1" w:lastColumn="0" w:oddVBand="0" w:evenVBand="0" w:oddHBand="0" w:evenHBand="0" w:firstRowFirstColumn="0" w:firstRowLastColumn="0" w:lastRowFirstColumn="0" w:lastRowLastColumn="0"/>
+            <w:tcW w:w="0" w:type="auto"/>
+            <w:hideMark/>
+          </w:tcPr>
+          <w:p>
+            <w:pPr>
+              <w:spacing w:after="160" w:line="278" w:lineRule="auto"/>
+            </w:pPr>
+            <w:r>
+              <w:t>Payment Processing</w:t>
+            </w:r>
+          </w:p>
+        </w:tc>
+        <w:tc>
+          <w:tcPr>
+            <w:tcW w:w="0" w:type="auto"/>
+            <w:hideMark/>
+          </w:tcPr>
+          <w:p>
+            <w:pPr>
+              <w:spacing w:after="160" w:line="278" w:lineRule="auto"/>
+              <w:cnfStyle w:val="000000100000" w:firstRow="0" w:lastRow="0" w:firstColumn="0" w:lastColumn="0" w:oddVBand="0" w:evenVBand="0" w:oddHBand="1" w:evenHBand="0" w:firstRowFirstColumn="0" w:firstRowLastColumn="0" w:lastRowFirstColumn="0" w:lastRowLastColumn="0"/>
+            </w:pPr>
+            <w:r>
+              <w:t>Fee payments, fines, taxes</w:t>
+            </w:r>
+          </w:p>
+        </w:tc>
+        <w:tc>
+          <w:tcPr>
+            <w:tcW w:w="0" w:type="auto"/>
+            <w:hideMark/>
+          </w:tcPr>
+          <w:p>
+            <w:pPr>
+              <w:spacing w:after="160" w:line="278" w:lineRule="auto"/>
+              <w:cnfStyle w:val="000000100000" w:firstRow="0" w:lastRow="0" w:firstColumn="0" w:lastColumn="0" w:oddVBand="0" w:evenVBand="0" w:oddHBand="1" w:evenHBand="0" w:firstRowFirstColumn="0" w:firstRowLastColumn="0" w:lastRowFirstColumn="0" w:lastRowLastColumn="0"/>
+            </w:pPr>
+            <w:r>
+              <w:t>Medium</w:t>
+            </w:r>
+          </w:p>
+        </w:tc>
+        <w:tc>
+          <w:tcPr>
+            <w:tcW w:w="0" w:type="auto"/>
+            <w:hideMark/>
+          </w:tcPr>
+          <w:p>
+            <w:pPr>
+              <w:spacing w:after="160" w:line="278" w:lineRule="auto"/>
+              <w:cnfStyle w:val="000000100000" w:firstRow="0" w:lastRow="0" w:firstColumn="0" w:lastColumn="0" w:oddVBand="0" w:evenVBand="0" w:oddHBand="1" w:evenHBand="0" w:firstRowFirstColumn="0" w:firstRowLastColumn="0" w:lastRowFirstColumn="0" w:lastRowLastColumn="0"/>
+            </w:pPr>
+            <w:r>
+              <w:t>Low</w:t>
+            </w:r>
+          </w:p>
+        </w:tc>
+      </w:tr>
+      <w:tr>
+        <w:tc>
+          <w:tcPr>
+            <w:cnfStyle w:val="001000000000" w:firstRow="0" w:lastRow="0" w:firstColumn="1" w:lastColumn="0" w:oddVBand="0" w:evenVBand="0" w:oddHBand="0" w:evenHBand="0" w:firstRowFirstColumn="0" w:firstRowLastColumn="0" w:lastRowFirstColumn="0" w:lastRowLastColumn="0"/>
+            <w:tcW w:w="0" w:type="auto"/>
+            <w:hideMark/>
+          </w:tcPr>
+          <w:p>
+            <w:pPr>
+              <w:spacing w:after="160" w:line="278" w:lineRule="auto"/>
+            </w:pPr>
+            <w:r>
+              <w:t>Complex Applications</w:t>
+            </w:r>
+          </w:p>
+        </w:tc>
+        <w:tc>
+          <w:tcPr>
+            <w:tcW w:w="0" w:type="auto"/>
+            <w:hideMark/>
+          </w:tcPr>
+          <w:p>
+            <w:pPr>
+              <w:spacing w:after="160" w:line="278" w:lineRule="auto"/>
+              <w:cnfStyle w:val="000000000000" w:firstRow="0" w:lastRow="0" w:firstColumn="0" w:lastColumn="0" w:oddVBand="0" w:evenVBand="0" w:oddHBand="0" w:evenHBand="0" w:firstRowFirstColumn="0" w:firstRowLastColumn="0" w:lastRowFirstColumn="0" w:lastRowLastColumn="0"/>
+            </w:pPr>
+            <w:r>
+              <w:t>Licenses, permits, benefits</w:t>
+            </w:r>
+          </w:p>
+        </w:tc>
+        <w:tc>
+          <w:tcPr>
+            <w:tcW w:w="0" w:type="auto"/>
+            <w:hideMark/>
+          </w:tcPr>
+          <w:p>
+            <w:pPr>
+              <w:spacing w:after="160" w:line="278" w:lineRule="auto"/>
+              <w:cnfStyle w:val="000000000000" w:firstRow="0" w:lastRow="0" w:firstColumn="0" w:lastColumn="0" w:oddVBand="0" w:evenVBand="0" w:oddHBand="0" w:evenHBand="0" w:firstRowFirstColumn="0" w:firstRowLastColumn="0" w:lastRowFirstColumn="0" w:lastRowLastColumn="0"/>
+            </w:pPr>
+            <w:r>
+              <w:t>High</w:t>
+            </w:r>
+          </w:p>
+        </w:tc>
+        <w:tc>
+          <w:tcPr>
+            <w:tcW w:w="0" w:type="auto"/>
+            <w:hideMark/>
+          </w:tcPr>
+          <w:p>
+            <w:pPr>
+              <w:spacing w:after="160" w:line="278" w:lineRule="auto"/>
+              <w:cnfStyle w:val="000000000000" w:firstRow="0" w:lastRow="0" w:firstColumn="0" w:lastColumn="0" w:oddVBand="0" w:evenVBand="0" w:oddHBand="0" w:evenHBand="0" w:firstRowFirstColumn="0" w:firstRowLastColumn="0" w:lastRowFirstColumn="0" w:lastRowLastColumn="0"/>
+            </w:pPr>
+            <w:r>
+              <w:t>Low</w:t>
+            </w:r>
+          </w:p>
+        </w:tc>
+      </w:tr>
+    </w:tbl>
+    <w:p>
+      <w:pPr>
+        <w:rPr>
+          <w:b/>
+          <w:bCs/>
+        </w:rPr>
+      </w:pPr>
+      <w:r>
+        <w:rPr>
+          <w:b/>
+          <w:bCs/>
+        </w:rPr>
+        <w:t>Appendix C: Document Validation Standards</w:t>
+      </w:r>
+    </w:p>
+    <w:p>
+      <w:r>
+        <w:t>Table: Document Quality Requirements</w:t>
+      </w:r>
+    </w:p>
+    <w:tbl>
+      <w:tblPr>
+        <w:tblStyle w:val="GridTable5Dark-Accent1"/>
+        <w:tblW w:w="0" w:type="auto"/>
+        <w:tblLook w:val="04A0" w:firstRow="1" w:lastRow="0" w:firstColumn="1" w:lastColumn="0" w:noHBand="0" w:noVBand="1"/>
+      </w:tblPr>
+      <w:tblGrid>
+        <w:gridCol w:w="2029"/>
+        <w:gridCol w:w="1956"/>
+        <w:gridCol w:w="1710"/>
+        <w:gridCol w:w="3655"/>
+      </w:tblGrid>
+      <w:tr>
+        <w:trPr>
+          <w:cnfStyle w:val="100000000000" w:firstRow="1" w:lastRow="0" w:firstColumn="0" w:lastColumn="0" w:oddVBand="0" w:evenVBand="0" w:oddHBand="0" w:evenHBand="0" w:firstRowFirstColumn="0" w:firstRowLastColumn="0" w:lastRowFirstColumn="0" w:lastRowLastColumn="0"/>
+        </w:trPr>
+        <w:tc>
+          <w:tcPr>
+            <w:cnfStyle w:val="001000000000" w:firstRow="0" w:lastRow="0" w:firstColumn="1" w:lastColumn="0" w:oddVBand="0" w:evenVBand="0" w:oddHBand="0" w:evenHBand="0" w:firstRowFirstColumn="0" w:firstRowLastColumn="0" w:lastRowFirstColumn="0" w:lastRowLastColumn="0"/>
+            <w:tcW w:w="0" w:type="auto"/>
+            <w:hideMark/>
+          </w:tcPr>
+          <w:p>
+            <w:pPr>
+              <w:spacing w:after="160" w:line="278" w:lineRule="auto"/>
+            </w:pPr>
+            <w:r>
+              <w:t>Document Type</w:t>
+            </w:r>
+          </w:p>
+        </w:tc>
+        <w:tc>
+          <w:tcPr>
+            <w:tcW w:w="0" w:type="auto"/>
+            <w:hideMark/>
+          </w:tcPr>
+          <w:p>
+            <w:pPr>
+              <w:spacing w:after="160" w:line="278" w:lineRule="auto"/>
+              <w:cnfStyle w:val="100000000000" w:firstRow="1" w:lastRow="0" w:firstColumn="0" w:lastColumn="0" w:oddVBand="0" w:evenVBand="0" w:oddHBand="0" w:evenHBand="0" w:firstRowFirstColumn="0" w:firstRowLastColumn="0" w:lastRowFirstColumn="0" w:lastRowLastColumn="0"/>
+            </w:pPr>
+            <w:r>
+              <w:t>Minimum Resolution</w:t>
+            </w:r>
+          </w:p>
+        </w:tc>
+        <w:tc>
+          <w:tcPr>
+            <w:tcW w:w="0" w:type="auto"/>
+            <w:hideMark/>
+          </w:tcPr>
+          <w:p>
+            <w:pPr>
+              <w:spacing w:after="160" w:line="278" w:lineRule="auto"/>
+              <w:cnfStyle w:val="100000000000" w:firstRow="1" w:lastRow="0" w:firstColumn="0" w:lastColumn="0" w:oddVBand="0" w:evenVBand="0" w:oddHBand="0" w:evenHBand="0" w:firstRowFirstColumn="0" w:firstRowLastColumn="0" w:lastRowFirstColumn="0" w:lastRowLastColumn="0"/>
+            </w:pPr>
+            <w:r>
+              <w:t>Accepted Formats</w:t>
+            </w:r>
+          </w:p>
+        </w:tc>
+        <w:tc>
+          <w:tcPr>
+            <w:tcW w:w="0" w:type="auto"/>
+            <w:hideMark/>
+          </w:tcPr>
+          <w:p>
+            <w:pPr>
+              <w:spacing w:after="160" w:line="278" w:lineRule="auto"/>
+              <w:cnfStyle w:val="100000000000" w:firstRow="1" w:lastRow="0" w:firstColumn="0" w:lastColumn="0" w:oddVBand="0" w:evenVBand="0" w:oddHBand="0" w:evenHBand="0" w:firstRowFirstColumn="0" w:firstRowLastColumn="0" w:lastRowFirstColumn="0" w:lastRowLastColumn="0"/>
+            </w:pPr>
+            <w:r>
+              <w:t>Validation Criteria</w:t>
+            </w:r>
+          </w:p>
+        </w:tc>
+      </w:tr>
+      <w:tr>
+        <w:trPr>
+          <w:cnfStyle w:val="000000100000" w:firstRow="0" w:lastRow="0" w:firstColumn="0" w:lastColumn="0" w:oddVBand="0" w:evenVBand="0" w:oddHBand="1" w:evenHBand="0" w:firstRowFirstColumn="0" w:firstRowLastColumn="0" w:lastRowFirstColumn="0" w:lastRowLastColumn="0"/>
+        </w:trPr>
+        <w:tc>
+          <w:tcPr>
+            <w:cnfStyle w:val="001000000000" w:firstRow="0" w:lastRow="0" w:firstColumn="1" w:lastColumn="0" w:oddVBand="0" w:evenVBand="0" w:oddHBand="0" w:evenHBand="0" w:firstRowFirstColumn="0" w:firstRowLastColumn="0" w:lastRowFirstColumn="0" w:lastRowLastColumn="0"/>
+            <w:tcW w:w="0" w:type="auto"/>
+            <w:hideMark/>
+          </w:tcPr>
+          <w:p>
+            <w:pPr>
+              <w:spacing w:after="160" w:line="278" w:lineRule="auto"/>
+            </w:pPr>
+            <w:r>
+              <w:t>Identification</w:t>
+            </w:r>
+          </w:p>
+        </w:tc>
+        <w:tc>
+          <w:tcPr>
+            <w:tcW w:w="0" w:type="auto"/>
+            <w:hideMark/>
+          </w:tcPr>
+          <w:p>
+            <w:pPr>
+              <w:spacing w:after="160" w:line="278" w:lineRule="auto"/>
+              <w:cnfStyle w:val="000000100000" w:firstRow="0" w:lastRow="0" w:firstColumn="0" w:lastColumn="0" w:oddVBand="0" w:evenVBand="0" w:oddHBand="1" w:evenHBand="0" w:firstRowFirstColumn="0" w:firstRowLastColumn="0" w:lastRowFirstColumn="0" w:lastRowLastColumn="0"/>
+            </w:pPr>
+            <w:r>
+              <w:t>300 DPI</w:t>
+            </w:r>
+          </w:p>
+        </w:tc>
+        <w:tc>
+          <w:tcPr>
+            <w:tcW w:w="0" w:type="auto"/>
+            <w:hideMark/>
+          </w:tcPr>
+          <w:p>
+            <w:pPr>
+              <w:spacing w:after="160" w:line="278" w:lineRule="auto"/>
+              <w:cnfStyle w:val="000000100000" w:firstRow="0" w:lastRow="0" w:firstColumn="0" w:lastColumn="0" w:oddVBand="0" w:evenVBand="0" w:oddHBand="1" w:evenHBand="0" w:firstRowFirstColumn="0" w:firstRowLastColumn="0" w:lastRowFirstColumn="0" w:lastRowLastColumn="0"/>
+            </w:pPr>
+            <w:r>
+              <w:t>PDF, JPG, PNG</w:t>
+            </w:r>
+          </w:p>
+        </w:tc>
+        <w:tc>
+          <w:tcPr>
+            <w:tcW w:w="0" w:type="auto"/>
+            <w:hideMark/>
+          </w:tcPr>
+          <w:p>
+            <w:pPr>
+              <w:spacing w:after="160" w:line="278" w:lineRule="auto"/>
+              <w:cnfStyle w:val="000000100000" w:firstRow="0" w:lastRow="0" w:firstColumn="0" w:lastColumn="0" w:oddVBand="0" w:evenVBand="0" w:oddHBand="1" w:evenHBand="0" w:firstRowFirstColumn="0" w:firstRowLastColumn="0" w:lastRowFirstColumn="0" w:lastRowLastColumn="0"/>
+            </w:pPr>
+            <w:r>
+              <w:t>Clear photo, all corners visible, readable text</w:t>
+            </w:r>
+          </w:p>
+        </w:tc>
+      </w:tr>
+      <w:tr>
+        <w:tc>
+          <w:tcPr>
+            <w:cnfStyle w:val="001000000000" w:firstRow="0" w:lastRow="0" w:firstColumn="1" w:lastColumn="0" w:oddVBand="0" w:evenVBand="0" w:oddHBand="0" w:evenHBand="0" w:firstRowFirstColumn="0" w:firstRowLastColumn="0" w:lastRowFirstColumn="0" w:lastRowLastColumn="0"/>
+            <w:tcW w:w="0" w:type="auto"/>
+            <w:hideMark/>
+          </w:tcPr>
+          <w:p>
+            <w:pPr>
+              <w:spacing w:after="160" w:line="278" w:lineRule="auto"/>
+            </w:pPr>
+            <w:r>
+              <w:t>Proof of Address</w:t>
+            </w:r>
+          </w:p>
+        </w:tc>
+        <w:tc>
+          <w:tcPr>
+            <w:tcW w:w="0" w:type="auto"/>
+            <w:hideMark/>
+          </w:tcPr>
+          <w:p>
+            <w:pPr>
+              <w:spacing w:after="160" w:line="278" w:lineRule="auto"/>
+              <w:cnfStyle w:val="000000000000" w:firstRow="0" w:lastRow="0" w:firstColumn="0" w:lastColumn="0" w:oddVBand="0" w:evenVBand="0" w:oddHBand="0" w:evenHBand="0" w:firstRowFirstColumn="0" w:firstRowLastColumn="0" w:lastRowFirstColumn="0" w:lastRowLastColumn="0"/>
+            </w:pPr>
+            <w:r>
+              <w:t>200 DPI</w:t>
+            </w:r>
+          </w:p>
+        </w:tc>
+        <w:tc>
+          <w:tcPr>
+            <w:tcW w:w="0" w:type="auto"/>
+            <w:hideMark/>
+          </w:tcPr>
+          <w:p>
+            <w:pPr>
+              <w:spacing w:after="160" w:line="278" w:lineRule="auto"/>
+              <w:cnfStyle w:val="000000000000" w:firstRow="0" w:lastRow="0" w:firstColumn="0" w:lastColumn="0" w:oddVBand="0" w:evenVBand="0" w:oddHBand="0" w:evenHBand="0" w:firstRowFirstColumn="0" w:firstRowLastColumn="0" w:lastRowFirstColumn="0" w:lastRowLastColumn="0"/>
+            </w:pPr>
+            <w:r>
+              <w:t>PDF, JPG, PNG</w:t>
+            </w:r>
+          </w:p>
+        </w:tc>
+        <w:tc>
+          <w:tcPr>
+            <w:tcW w:w="0" w:type="auto"/>
+            <w:hideMark/>
+          </w:tcPr>
+          <w:p>
+            <w:pPr>
+              <w:spacing w:after="160" w:line="278" w:lineRule="auto"/>
+              <w:cnfStyle w:val="000000000000" w:firstRow="0" w:lastRow="0" w:firstColumn="0" w:lastColumn="0" w:oddVBand="0" w:evenVBand="0" w:oddHBand="0" w:evenHBand="0" w:firstRowFirstColumn="0" w:firstRowLastColumn="0" w:lastRowFirstColumn="0" w:lastRowLastColumn="0"/>
+            </w:pPr>
+            <w:r>
+              <w:t>Recent date, full document, official letterhead</w:t>
+            </w:r>
+          </w:p>
+        </w:tc>
+      </w:tr>
+      <w:tr>
+        <w:trPr>
+          <w:cnfStyle w:val="000000100000" w:firstRow="0" w:lastRow="0" w:firstColumn="0" w:lastColumn="0" w:oddVBand="0" w:evenVBand="0" w:oddHBand="1" w:evenHBand="0" w:firstRowFirstColumn="0" w:firstRowLastColumn="0" w:lastRowFirstColumn="0" w:lastRowLastColumn="0"/>
+        </w:trPr>
+        <w:tc>
+          <w:tcPr>
+            <w:cnfStyle w:val="001000000000" w:firstRow="0" w:lastRow="0" w:firstColumn="1" w:lastColumn="0" w:oddVBand="0" w:evenVBand="0" w:oddHBand="0" w:evenHBand="0" w:firstRowFirstColumn="0" w:firstRowLastColumn="0" w:lastRowFirstColumn="0" w:lastRowLastColumn="0"/>
+            <w:tcW w:w="0" w:type="auto"/>
+            <w:hideMark/>
+          </w:tcPr>
+          <w:p>
+            <w:pPr>
+              <w:spacing w:after="160" w:line="278" w:lineRule="auto"/>
+            </w:pPr>
+            <w:r>
+              <w:t>Certificates</w:t>
+            </w:r>
+          </w:p>
+        </w:tc>
+        <w:tc>
+          <w:tcPr>
+            <w:tcW w:w="0" w:type="auto"/>
+            <w:hideMark/>
+          </w:tcPr>
+          <w:p>
+            <w:pPr>
+              <w:spacing w:after="160" w:line="278" w:lineRule="auto"/>
+              <w:cnfStyle w:val="000000100000" w:firstRow="0" w:lastRow="0" w:firstColumn="0" w:lastColumn="0" w:oddVBand="0" w:evenVBand="0" w:oddHBand="1" w:evenHBand="0" w:firstRowFirstColumn="0" w:firstRowLastColumn="0" w:lastRowFirstColumn="0" w:lastRowLastColumn="0"/>
+            </w:pPr>
+            <w:r>
+              <w:t>300 DPI</w:t>
+            </w:r>
+          </w:p>
+        </w:tc>
+        <w:tc>
+          <w:tcPr>
+            <w:tcW w:w="0" w:type="auto"/>
+            <w:hideMark/>
+          </w:tcPr>
+          <w:p>
+            <w:pPr>
+              <w:spacing w:after="160" w:line="278" w:lineRule="auto"/>
+              <w:cnfStyle w:val="000000100000" w:firstRow="0" w:lastRow="0" w:firstColumn="0" w:lastColumn="0" w:oddVBand="0" w:evenVBand="0" w:oddHBand="1" w:evenHBand="0" w:firstRowFirstColumn="0" w:firstRowLastColumn="0" w:lastRowFirstColumn="0" w:lastRowLastColumn="0"/>
+            </w:pPr>
+            <w:r>
+              <w:t>PDF</w:t>
+            </w:r>
+          </w:p>
+        </w:tc>
+        <w:tc>
+          <w:tcPr>
+            <w:tcW w:w="0" w:type="auto"/>
+            <w:hideMark/>
+          </w:tcPr>
+          <w:p>
+            <w:pPr>
+              <w:spacing w:after="160" w:line="278" w:lineRule="auto"/>
+              <w:cnfStyle w:val="000000100000" w:firstRow="0" w:lastRow="0" w:firstColumn="0" w:lastColumn="0" w:oddVBand="0" w:evenVBand="0" w:oddHBand="1" w:evenHBand="0" w:firstRowFirstColumn="0" w:firstRowLastColumn="0" w:lastRowFirstColumn="0" w:lastRowLastColumn="0"/>
+            </w:pPr>
+            <w:r>
+              <w:t>Seal/signature visible, no alterations</w:t>
+            </w:r>
+          </w:p>
+        </w:tc>
+      </w:tr>
+      <w:tr>
+        <w:tc>
+          <w:tcPr>
+            <w:cnfStyle w:val="001000000000" w:firstRow="0" w:lastRow="0" w:firstColumn="1" w:lastColumn="0" w:oddVBand="0" w:evenVBand="0" w:oddHBand="0" w:evenHBand="0" w:firstRowFirstColumn="0" w:firstRowLastColumn="0" w:lastRowFirstColumn="0" w:lastRowLastColumn="0"/>
+            <w:tcW w:w="0" w:type="auto"/>
+            <w:hideMark/>
+          </w:tcPr>
+          <w:p>
+            <w:pPr>
+              <w:spacing w:after="160" w:line="278" w:lineRule="auto"/>
+            </w:pPr>
+            <w:r>
+              <w:t>Application Forms</w:t>
+            </w:r>
+          </w:p>
+        </w:tc>
+        <w:tc>
+          <w:tcPr>
+            <w:tcW w:w="0" w:type="auto"/>
+            <w:hideMark/>
+          </w:tcPr>
+          <w:p>
+            <w:pPr>
+              <w:spacing w:after="160" w:line="278" w:lineRule="auto"/>
+              <w:cnfStyle w:val="000000000000" w:firstRow="0" w:lastRow="0" w:firstColumn="0" w:lastColumn="0" w:oddVBand="0" w:evenVBand="0" w:oddHBand="0" w:evenHBand="0" w:firstRowFirstColumn="0" w:firstRowLastColumn="0" w:lastRowFirstColumn="0" w:lastRowLastColumn="0"/>
+            </w:pPr>
+            <w:r>
+              <w:t>150 DPI</w:t>
+            </w:r>
+          </w:p>
+        </w:tc>
+        <w:tc>
+          <w:tcPr>
+            <w:tcW w:w="0" w:type="auto"/>
+            <w:hideMark/>
+          </w:tcPr>
+          <w:p>
+            <w:pPr>
+              <w:spacing w:after="160" w:line="278" w:lineRule="auto"/>
+              <w:cnfStyle w:val="000000000000" w:firstRow="0" w:lastRow="0" w:firstColumn="0" w:lastColumn="0" w:oddVBand="0" w:evenVBand="0" w:oddHBand="0" w:evenHBand="0" w:firstRowFirstColumn="0" w:firstRowLastColumn="0" w:lastRowFirstColumn="0" w:lastRowLastColumn="0"/>
+            </w:pPr>
+            <w:r>
+              <w:t>PDF, DOC</w:t>
+            </w:r>
+          </w:p>
+        </w:tc>
+        <w:tc>
+          <w:tcPr>
+            <w:tcW w:w="0" w:type="auto"/>
+            <w:hideMark/>
+          </w:tcPr>
+          <w:p>
+            <w:pPr>
+              <w:spacing w:after="160" w:line="278" w:lineRule="auto"/>
+              <w:cnfStyle w:val="000000000000" w:firstRow="0" w:lastRow="0" w:firstColumn="0" w:lastColumn="0" w:oddVBand="0" w:evenVBand="0" w:oddHBand="0" w:evenHBand="0" w:firstRowFirstColumn="0" w:firstRowLastColumn="0" w:lastRowFirstColumn="0" w:lastRowLastColumn="0"/>
+            </w:pPr>
+            <w:r>
+              <w:t>All fields completed, signatures present</w:t>
+            </w:r>
+          </w:p>
+        </w:tc>
+      </w:tr>
+      <w:tr>
+        <w:trPr>
+          <w:cnfStyle w:val="000000100000" w:firstRow="0" w:lastRow="0" w:firstColumn="0" w:lastColumn="0" w:oddVBand="0" w:evenVBand="0" w:oddHBand="1" w:evenHBand="0" w:firstRowFirstColumn="0" w:firstRowLastColumn="0" w:lastRowFirstColumn="0" w:lastRowLastColumn="0"/>
+        </w:trPr>
+        <w:tc>
+          <w:tcPr>
+            <w:cnfStyle w:val="001000000000" w:firstRow="0" w:lastRow="0" w:firstColumn="1" w:lastColumn="0" w:oddVBand="0" w:evenVBand="0" w:oddHBand="0" w:evenHBand="0" w:firstRowFirstColumn="0" w:firstRowLastColumn="0" w:lastRowFirstColumn="0" w:lastRowLastColumn="0"/>
+            <w:tcW w:w="0" w:type="auto"/>
+            <w:hideMark/>
+          </w:tcPr>
+          <w:p>
+            <w:pPr>
+              <w:spacing w:after="160" w:line="278" w:lineRule="auto"/>
+            </w:pPr>
+            <w:r>
+              <w:t>Financial Documents</w:t>
+            </w:r>
+          </w:p>
+        </w:tc>
+        <w:tc>
+          <w:tcPr>
+            <w:tcW w:w="0" w:type="auto"/>
+            <w:hideMark/>
+          </w:tcPr>
+          <w:p>
+            <w:pPr>
+              <w:spacing w:after="160" w:line="278" w:lineRule="auto"/>
+              <w:cnfStyle w:val="000000100000" w:firstRow="0" w:lastRow="0" w:firstColumn="0" w:lastColumn="0" w:oddVBand="0" w:evenVBand="0" w:oddHBand="1" w:evenHBand="0" w:firstRowFirstColumn="0" w:firstRowLastColumn="0" w:lastRowFirstColumn="0" w:lastRowLastColumn="0"/>
+            </w:pPr>
+            <w:r>
+              <w:t>200 DPI</w:t>
+            </w:r>
+          </w:p>
+        </w:tc>
+        <w:tc>
+          <w:tcPr>
+            <w:tcW w:w="0" w:type="auto"/>
+            <w:hideMark/>
+          </w:tcPr>
+          <w:p>
+            <w:pPr>
+              <w:spacing w:after="160" w:line="278" w:lineRule="auto"/>
+              <w:cnfStyle w:val="000000100000" w:firstRow="0" w:lastRow="0" w:firstColumn="0" w:lastColumn="0" w:oddVBand="0" w:evenVBand="0" w:oddHBand="1" w:evenHBand="0" w:firstRowFirstColumn="0" w:firstRowLastColumn="0" w:lastRowFirstColumn="0" w:lastRowLastColumn="0"/>
+            </w:pPr>
+            <w:r>
+              <w:t>PDF, JPG</w:t>
+            </w:r>
+          </w:p>
+        </w:tc>
+        <w:tc>
+          <w:tcPr>
+            <w:tcW w:w="0" w:type="auto"/>
+            <w:hideMark/>
+          </w:tcPr>
+          <w:p>
+            <w:pPr>
+              <w:spacing w:after="160" w:line="278" w:lineRule="auto"/>
+              <w:cnfStyle w:val="000000100000" w:firstRow="0" w:lastRow="0" w:firstColumn="0" w:lastColumn="0" w:oddVBand="0" w:evenVBand="0" w:oddHBand="1" w:evenHBand="0" w:firstRowFirstColumn="0" w:firstRowLastColumn="0" w:lastRowFirstColumn="0" w:lastRowLastColumn="0"/>
+            </w:pPr>
+            <w:r>
+              <w:t>Account numbers obscured except last 4 digits</w:t>
+            </w:r>
+          </w:p>
+        </w:tc>
+      </w:tr>
+    </w:tbl>
+    <w:p>
+      <w:pPr>
+        <w:rPr>
+          <w:b/>
+          <w:bCs/>
+        </w:rPr>
+      </w:pPr>
+      <w:r>
+        <w:rPr>
+          <w:b/>
+          <w:bCs/>
+        </w:rPr>
+        <w:lastRenderedPageBreak/>
+        <w:t>Appendix D: Revision History</w:t>
+      </w:r>
+    </w:p>
+    <w:p>
+      <w:r>
+        <w:t>Table: Document Revision History</w:t>
+      </w:r>
+    </w:p>
+    <w:tbl>
+      <w:tblPr>
+        <w:tblStyle w:val="GridTable5Dark-Accent1"/>
+        <w:tblW w:w="0" w:type="auto"/>
+        <w:tblLook w:val="04A0" w:firstRow="1" w:lastRow="0" w:firstColumn="1" w:lastColumn="0" w:noHBand="0" w:noVBand="1"/>
+      </w:tblPr>
+      <w:tblGrid>
+        <w:gridCol w:w="962"/>
+        <w:gridCol w:w="1233"/>
+        <w:gridCol w:w="1665"/>
+        <w:gridCol w:w="3500"/>
+        <w:gridCol w:w="1990"/>
+      </w:tblGrid>
+      <w:tr>
+        <w:trPr>
+          <w:cnfStyle w:val="100000000000" w:firstRow="1" w:lastRow="0" w:firstColumn="0" w:lastColumn="0" w:oddVBand="0" w:evenVBand="0" w:oddHBand="0" w:evenHBand="0" w:firstRowFirstColumn="0" w:firstRowLastColumn="0" w:lastRowFirstColumn="0" w:lastRowLastColumn="0"/>
+        </w:trPr>
+        <w:tc>
+          <w:tcPr>
+            <w:cnfStyle w:val="001000000000" w:firstRow="0" w:lastRow="0" w:firstColumn="1" w:lastColumn="0" w:oddVBand="0" w:evenVBand="0" w:oddHBand="0" w:evenHBand="0" w:firstRowFirstColumn="0" w:firstRowLastColumn="0" w:lastRowFirstColumn="0" w:lastRowLastColumn="0"/>
+            <w:tcW w:w="0" w:type="auto"/>
+            <w:hideMark/>
+          </w:tcPr>
+          <w:p>
+            <w:pPr>
+              <w:spacing w:after="160" w:line="278" w:lineRule="auto"/>
+            </w:pPr>
+            <w:r>
+              <w:t>Version</w:t>
+            </w:r>
+          </w:p>
+        </w:tc>
+        <w:tc>
+          <w:tcPr>
+            <w:tcW w:w="0" w:type="auto"/>
+            <w:hideMark/>
+          </w:tcPr>
+          <w:p>
+            <w:pPr>
+              <w:spacing w:after="160" w:line="278" w:lineRule="auto"/>
+              <w:cnfStyle w:val="100000000000" w:firstRow="1" w:lastRow="0" w:firstColumn="0" w:lastColumn="0" w:oddVBand="0" w:evenVBand="0" w:oddHBand="0" w:evenHBand="0" w:firstRowFirstColumn="0" w:firstRowLastColumn="0" w:lastRowFirstColumn="0" w:lastRowLastColumn="0"/>
+            </w:pPr>
+            <w:r>
+              <w:t>Date</w:t>
+            </w:r>
+          </w:p>
+        </w:tc>
+        <w:tc>
+          <w:tcPr>
+            <w:tcW w:w="0" w:type="auto"/>
+            <w:hideMark/>
+          </w:tcPr>
+          <w:p>
+            <w:pPr>
+              <w:spacing w:after="160" w:line="278" w:lineRule="auto"/>
+              <w:cnfStyle w:val="100000000000" w:firstRow="1" w:lastRow="0" w:firstColumn="0" w:lastColumn="0" w:oddVBand="0" w:evenVBand="0" w:oddHBand="0" w:evenHBand="0" w:firstRowFirstColumn="0" w:firstRowLastColumn="0" w:lastRowFirstColumn="0" w:lastRowLastColumn="0"/>
+            </w:pPr>
+            <w:r>
+              <w:t>Author</w:t>
+            </w:r>
+          </w:p>
+        </w:tc>
+        <w:tc>
+          <w:tcPr>
+            <w:tcW w:w="0" w:type="auto"/>
+            <w:hideMark/>
+          </w:tcPr>
+          <w:p>
+            <w:pPr>
+              <w:spacing w:after="160" w:line="278" w:lineRule="auto"/>
+              <w:cnfStyle w:val="100000000000" w:firstRow="1" w:lastRow="0" w:firstColumn="0" w:lastColumn="0" w:oddVBand="0" w:evenVBand="0" w:oddHBand="0" w:evenHBand="0" w:firstRowFirstColumn="0" w:firstRowLastColumn="0" w:lastRowFirstColumn="0" w:lastRowLastColumn="0"/>
+            </w:pPr>
+            <w:r>
+              <w:t>Description of Change</w:t>
+            </w:r>
+          </w:p>
+        </w:tc>
+        <w:tc>
+          <w:tcPr>
+            <w:tcW w:w="0" w:type="auto"/>
+            <w:hideMark/>
+          </w:tcPr>
+          <w:p>
+            <w:pPr>
+              <w:spacing w:after="160" w:line="278" w:lineRule="auto"/>
+              <w:cnfStyle w:val="100000000000" w:firstRow="1" w:lastRow="0" w:firstColumn="0" w:lastColumn="0" w:oddVBand="0" w:evenVBand="0" w:oddHBand="0" w:evenHBand="0" w:firstRowFirstColumn="0" w:firstRowLastColumn="0" w:lastRowFirstColumn="0" w:lastRowLastColumn="0"/>
+            </w:pPr>
+            <w:r>
+              <w:t>Approval Status</w:t>
+            </w:r>
+          </w:p>
+        </w:tc>
+      </w:tr>
+      <w:tr>
+        <w:trPr>
+          <w:cnfStyle w:val="000000100000" w:firstRow="0" w:lastRow="0" w:firstColumn="0" w:lastColumn="0" w:oddVBand="0" w:evenVBand="0" w:oddHBand="1" w:evenHBand="0" w:firstRowFirstColumn="0" w:firstRowLastColumn="0" w:lastRowFirstColumn="0" w:lastRowLastColumn="0"/>
+        </w:trPr>
+        <w:tc>
+          <w:tcPr>
+            <w:cnfStyle w:val="001000000000" w:firstRow="0" w:lastRow="0" w:firstColumn="1" w:lastColumn="0" w:oddVBand="0" w:evenVBand="0" w:oddHBand="0" w:evenHBand="0" w:firstRowFirstColumn="0" w:firstRowLastColumn="0" w:lastRowFirstColumn="0" w:lastRowLastColumn="0"/>
+            <w:tcW w:w="0" w:type="auto"/>
+            <w:hideMark/>
+          </w:tcPr>
+          <w:p>
+            <w:pPr>
+              <w:spacing w:after="160" w:line="278" w:lineRule="auto"/>
+            </w:pPr>
+            <w:r>
+              <w:t>1.0</w:t>
+            </w:r>
+          </w:p>
+        </w:tc>
+        <w:tc>
+          <w:tcPr>
+            <w:tcW w:w="0" w:type="auto"/>
+            <w:hideMark/>
+          </w:tcPr>
+          <w:p>
+            <w:pPr>
+              <w:spacing w:after="160" w:line="278" w:lineRule="auto"/>
+              <w:cnfStyle w:val="000000100000" w:firstRow="0" w:lastRow="0" w:firstColumn="0" w:lastColumn="0" w:oddVBand="0" w:evenVBand="0" w:oddHBand="1" w:evenHBand="0" w:firstRowFirstColumn="0" w:firstRowLastColumn="0" w:lastRowFirstColumn="0" w:lastRowLastColumn="0"/>
+            </w:pPr>
+            <w:r>
+              <w:t>2025-10-26</w:t>
+            </w:r>
+          </w:p>
+        </w:tc>
+        <w:tc>
+          <w:tcPr>
+            <w:tcW w:w="0" w:type="auto"/>
+            <w:hideMark/>
+          </w:tcPr>
+          <w:p>
+            <w:pPr>
+              <w:spacing w:after="160" w:line="278" w:lineRule="auto"/>
+              <w:cnfStyle w:val="000000100000" w:firstRow="0" w:lastRow="0" w:firstColumn="0" w:lastColumn="0" w:oddVBand="0" w:evenVBand="0" w:oddHBand="1" w:evenHBand="0" w:firstRowFirstColumn="0" w:firstRowLastColumn="0" w:lastRowFirstColumn="0" w:lastRowLastColumn="0"/>
+            </w:pPr>
+            <w:r>
+              <w:t>[Your Name]</w:t>
+            </w:r>
+          </w:p>
+        </w:tc>
+        <w:tc>
+          <w:tcPr>
+            <w:tcW w:w="0" w:type="auto"/>
+            <w:hideMark/>
+          </w:tcPr>
+          <w:p>
+            <w:pPr>
+              <w:spacing w:after="160" w:line="278" w:lineRule="auto"/>
+              <w:cnfStyle w:val="000000100000" w:firstRow="0" w:lastRow="0" w:firstColumn="0" w:lastColumn="0" w:oddVBand="0" w:evenVBand="0" w:oddHBand="1" w:evenHBand="0" w:firstRowFirstColumn="0" w:firstRowLastColumn="0" w:lastRowFirstColumn="0" w:lastRowLastColumn="0"/>
+            </w:pPr>
+            <w:r>
+              <w:t>Final approved version</w:t>
+            </w:r>
+          </w:p>
+        </w:tc>
+        <w:tc>
+          <w:tcPr>
+            <w:tcW w:w="0" w:type="auto"/>
+            <w:hideMark/>
+          </w:tcPr>
+          <w:p>
+            <w:pPr>
+              <w:spacing w:after="160" w:line="278" w:lineRule="auto"/>
+              <w:cnfStyle w:val="000000100000" w:firstRow="0" w:lastRow="0" w:firstColumn="0" w:lastColumn="0" w:oddVBand="0" w:evenVBand="0" w:oddHBand="1" w:evenHBand="0" w:firstRowFirstColumn="0" w:firstRowLastColumn="0" w:lastRowFirstColumn="0" w:lastRowLastColumn="0"/>
+            </w:pPr>
+            <w:r>
+              <w:t>Approved</w:t>
+            </w:r>
+          </w:p>
+        </w:tc>
+      </w:tr>
+      <w:tr>
+        <w:tc>
+          <w:tcPr>
+            <w:cnfStyle w:val="001000000000" w:firstRow="0" w:lastRow="0" w:firstColumn="1" w:lastColumn="0" w:oddVBand="0" w:evenVBand="0" w:oddHBand="0" w:evenHBand="0" w:firstRowFirstColumn="0" w:firstRowLastColumn="0" w:lastRowFirstColumn="0" w:lastRowLastColumn="0"/>
+            <w:tcW w:w="0" w:type="auto"/>
+            <w:hideMark/>
+          </w:tcPr>
+          <w:p>
+            <w:pPr>
+              <w:spacing w:after="160" w:line="278" w:lineRule="auto"/>
+            </w:pPr>
+            <w:r>
+              <w:t>0.9</w:t>
+            </w:r>
+          </w:p>
+        </w:tc>
+        <w:tc>
+          <w:tcPr>
+            <w:tcW w:w="0" w:type="auto"/>
+            <w:hideMark/>
+          </w:tcPr>
+          <w:p>
+            <w:pPr>
+              <w:spacing w:after="160" w:line="278" w:lineRule="auto"/>
+              <w:cnfStyle w:val="000000000000" w:firstRow="0" w:lastRow="0" w:firstColumn="0" w:lastColumn="0" w:oddVBand="0" w:evenVBand="0" w:oddHBand="0" w:evenHBand="0" w:firstRowFirstColumn="0" w:firstRowLastColumn="0" w:lastRowFirstColumn="0" w:lastRowLastColumn="0"/>
+            </w:pPr>
+            <w:r>
+              <w:t>2025-10-20</w:t>
+            </w:r>
+          </w:p>
+        </w:tc>
+        <w:tc>
+          <w:tcPr>
+            <w:tcW w:w="0" w:type="auto"/>
+            <w:hideMark/>
+          </w:tcPr>
+          <w:p>
+            <w:pPr>
+              <w:spacing w:after="160" w:line="278" w:lineRule="auto"/>
+              <w:cnfStyle w:val="000000000000" w:firstRow="0" w:lastRow="0" w:firstColumn="0" w:lastColumn="0" w:oddVBand="0" w:evenVBand="0" w:oddHBand="0" w:evenHBand="0" w:firstRowFirstColumn="0" w:firstRowLastColumn="0" w:lastRowFirstColumn="0" w:lastRowLastColumn="0"/>
+            </w:pPr>
+            <w:r>
+              <w:t>[Team Member]</w:t>
+            </w:r>
+          </w:p>
+        </w:tc>
+        <w:tc>
+          <w:tcPr>
+            <w:tcW w:w="0" w:type="auto"/>
+            <w:hideMark/>
+          </w:tcPr>
+          <w:p>
+            <w:pPr>
+              <w:spacing w:after="160" w:line="278" w:lineRule="auto"/>
+              <w:cnfStyle w:val="000000000000" w:firstRow="0" w:lastRow="0" w:firstColumn="0" w:lastColumn="0" w:oddVBand="0" w:evenVBand="0" w:oddHBand="0" w:evenHBand="0" w:firstRowFirstColumn="0" w:firstRowLastColumn="0" w:lastRowFirstColumn="0" w:lastRowLastColumn="0"/>
+            </w:pPr>
+            <w:r>
+              <w:t>Incorporated security review feedback</w:t>
+            </w:r>
+          </w:p>
+        </w:tc>
+        <w:tc>
+          <w:tcPr>
+            <w:tcW w:w="0" w:type="auto"/>
+            <w:hideMark/>
+          </w:tcPr>
+          <w:p>
+            <w:pPr>
+              <w:spacing w:after="160" w:line="278" w:lineRule="auto"/>
+              <w:cnfStyle w:val="000000000000" w:firstRow="0" w:lastRow="0" w:firstColumn="0" w:lastColumn="0" w:oddVBand="0" w:evenVBand="0" w:oddHBand="0" w:evenHBand="0" w:firstRowFirstColumn="0" w:firstRowLastColumn="0" w:lastRowFirstColumn="0" w:lastRowLastColumn="0"/>
+            </w:pPr>
+            <w:r>
+              <w:t>Security Review</w:t>
+            </w:r>
+          </w:p>
+        </w:tc>
+      </w:tr>
+      <w:tr>
+        <w:trPr>
+          <w:cnfStyle w:val="000000100000" w:firstRow="0" w:lastRow="0" w:firstColumn="0" w:lastColumn="0" w:oddVBand="0" w:evenVBand="0" w:oddHBand="1" w:evenHBand="0" w:firstRowFirstColumn="0" w:firstRowLastColumn="0" w:lastRowFirstColumn="0" w:lastRowLastColumn="0"/>
+        </w:trPr>
+        <w:tc>
+          <w:tcPr>
+            <w:cnfStyle w:val="001000000000" w:firstRow="0" w:lastRow="0" w:firstColumn="1" w:lastColumn="0" w:oddVBand="0" w:evenVBand="0" w:oddHBand="0" w:evenHBand="0" w:firstRowFirstColumn="0" w:firstRowLastColumn="0" w:lastRowFirstColumn="0" w:lastRowLastColumn="0"/>
+            <w:tcW w:w="0" w:type="auto"/>
+            <w:hideMark/>
+          </w:tcPr>
+          <w:p>
+            <w:pPr>
+              <w:spacing w:after="160" w:line="278" w:lineRule="auto"/>
+            </w:pPr>
+            <w:r>
+              <w:t>0.8</w:t>
+            </w:r>
+          </w:p>
+        </w:tc>
+        <w:tc>
+          <w:tcPr>
+            <w:tcW w:w="0" w:type="auto"/>
+            <w:hideMark/>
+          </w:tcPr>
+          <w:p>
+            <w:pPr>
+              <w:spacing w:after="160" w:line="278" w:lineRule="auto"/>
+              <w:cnfStyle w:val="000000100000" w:firstRow="0" w:lastRow="0" w:firstColumn="0" w:lastColumn="0" w:oddVBand="0" w:evenVBand="0" w:oddHBand="1" w:evenHBand="0" w:firstRowFirstColumn="0" w:firstRowLastColumn="0" w:lastRowFirstColumn="0" w:lastRowLastColumn="0"/>
+            </w:pPr>
+            <w:r>
+              <w:t>2025-10-15</w:t>
+            </w:r>
+          </w:p>
+        </w:tc>
+        <w:tc>
+          <w:tcPr>
+            <w:tcW w:w="0" w:type="auto"/>
+            <w:hideMark/>
+          </w:tcPr>
+          <w:p>
+            <w:pPr>
+              <w:spacing w:after="160" w:line="278" w:lineRule="auto"/>
+              <w:cnfStyle w:val="000000100000" w:firstRow="0" w:lastRow="0" w:firstColumn="0" w:lastColumn="0" w:oddVBand="0" w:evenVBand="0" w:oddHBand="1" w:evenHBand="0" w:firstRowFirstColumn="0" w:firstRowLastColumn="0" w:lastRowFirstColumn="0" w:lastRowLastColumn="0"/>
+            </w:pPr>
+            <w:r>
+              <w:t>[Team Member]</w:t>
+            </w:r>
+          </w:p>
+        </w:tc>
+        <w:tc>
+          <w:tcPr>
+            <w:tcW w:w="0" w:type="auto"/>
+            <w:hideMark/>
+          </w:tcPr>
+          <w:p>
+            <w:pPr>
+              <w:spacing w:after="160" w:line="278" w:lineRule="auto"/>
+              <w:cnfStyle w:val="000000100000" w:firstRow="0" w:lastRow="0" w:firstColumn="0" w:lastColumn="0" w:oddVBand="0" w:evenVBand="0" w:oddHBand="1" w:evenHBand="0" w:firstRowFirstColumn="0" w:firstRowLastColumn="0" w:lastRowFirstColumn="0" w:lastRowLastColumn="0"/>
+            </w:pPr>
+            <w:r>
+              <w:t>Added compliance requirements</w:t>
+            </w:r>
+          </w:p>
+        </w:tc>
+        <w:tc>
+          <w:tcPr>
+            <w:tcW w:w="0" w:type="auto"/>
+            <w:hideMark/>
+          </w:tcPr>
+          <w:p>
+            <w:pPr>
+              <w:spacing w:after="160" w:line="278" w:lineRule="auto"/>
+              <w:cnfStyle w:val="000000100000" w:firstRow="0" w:lastRow="0" w:firstColumn="0" w:lastColumn="0" w:oddVBand="0" w:evenVBand="0" w:oddHBand="1" w:evenHBand="0" w:firstRowFirstColumn="0" w:firstRowLastColumn="0" w:lastRowFirstColumn="0" w:lastRowLastColumn="0"/>
+            </w:pPr>
+            <w:r>
+              <w:t>Compliance Review</w:t>
+            </w:r>
+          </w:p>
+        </w:tc>
+      </w:tr>
+      <w:tr>
+        <w:tc>
+          <w:tcPr>
+            <w:cnfStyle w:val="001000000000" w:firstRow="0" w:lastRow="0" w:firstColumn="1" w:lastColumn="0" w:oddVBand="0" w:evenVBand="0" w:oddHBand="0" w:evenHBand="0" w:firstRowFirstColumn="0" w:firstRowLastColumn="0" w:lastRowFirstColumn="0" w:lastRowLastColumn="0"/>
+            <w:tcW w:w="0" w:type="auto"/>
+            <w:hideMark/>
+          </w:tcPr>
+          <w:p>
+            <w:pPr>
+              <w:spacing w:after="160" w:line="278" w:lineRule="auto"/>
+            </w:pPr>
+            <w:r>
+              <w:t>0.7</w:t>
+            </w:r>
+          </w:p>
+        </w:tc>
+        <w:tc>
+          <w:tcPr>
+            <w:tcW w:w="0" w:type="auto"/>
+            <w:hideMark/>
+          </w:tcPr>
+          <w:p>
+            <w:pPr>
+              <w:spacing w:after="160" w:line="278" w:lineRule="auto"/>
+              <w:cnfStyle w:val="000000000000" w:firstRow="0" w:lastRow="0" w:firstColumn="0" w:lastColumn="0" w:oddVBand="0" w:evenVBand="0" w:oddHBand="0" w:evenHBand="0" w:firstRowFirstColumn="0" w:firstRowLastColumn="0" w:lastRowFirstColumn="0" w:lastRowLastColumn="0"/>
+            </w:pPr>
+            <w:r>
+              <w:t>2025-10-10</w:t>
+            </w:r>
+          </w:p>
+        </w:tc>
+        <w:tc>
+          <w:tcPr>
+            <w:tcW w:w="0" w:type="auto"/>
+            <w:hideMark/>
+          </w:tcPr>
+          <w:p>
+            <w:pPr>
+              <w:spacing w:after="160" w:line="278" w:lineRule="auto"/>
+              <w:cnfStyle w:val="000000000000" w:firstRow="0" w:lastRow="0" w:firstColumn="0" w:lastColumn="0" w:oddVBand="0" w:evenVBand="0" w:oddHBand="0" w:evenHBand="0" w:firstRowFirstColumn="0" w:firstRowLastColumn="0" w:lastRowFirstColumn="0" w:lastRowLastColumn="0"/>
+            </w:pPr>
+            <w:r>
+              <w:t>[Team Member]</w:t>
+            </w:r>
+          </w:p>
+        </w:tc>
+        <w:tc>
+          <w:tcPr>
+            <w:tcW w:w="0" w:type="auto"/>
+            <w:hideMark/>
+          </w:tcPr>
+          <w:p>
+            <w:pPr>
+              <w:spacing w:after="160" w:line="278" w:lineRule="auto"/>
+              <w:cnfStyle w:val="000000000000" w:firstRow="0" w:lastRow="0" w:firstColumn="0" w:lastColumn="0" w:oddVBand="0" w:evenVBand="0" w:oddHBand="0" w:evenHBand="0" w:firstRowFirstColumn="0" w:firstRowLastColumn="0" w:lastRowFirstColumn="0" w:lastRowLastColumn="0"/>
+            </w:pPr>
+            <w:r>
+              <w:t>Initial complete draft</w:t>
+            </w:r>
+          </w:p>
+        </w:tc>
+        <w:tc>
+          <w:tcPr>
+            <w:tcW w:w="0" w:type="auto"/>
+            <w:hideMark/>
+          </w:tcPr>
+          <w:p>
+            <w:pPr>
+              <w:spacing w:after="160" w:line="278" w:lineRule="auto"/>
+              <w:cnfStyle w:val="000000000000" w:firstRow="0" w:lastRow="0" w:firstColumn="0" w:lastColumn="0" w:oddVBand="0" w:evenVBand="0" w:oddHBand="0" w:evenHBand="0" w:firstRowFirstColumn="0" w:firstRowLastColumn="0" w:lastRowFirstColumn="0" w:lastRowLastColumn="0"/>
+            </w:pPr>
+            <w:r>
+              <w:t>Stakeholder Review</w:t>
+            </w:r>
+          </w:p>
+        </w:tc>
+      </w:tr>
+    </w:tbl>
+    <w:p>
+      <w:r>
+        <w:rPr>
+          <w:b/>
+          <w:bCs/>
+        </w:rPr>
+        <w:t>Approval Signatures:</w:t>
+      </w:r>
+    </w:p>
+    <w:p>
+      <w:r>
+        <w:t>Government Project Sponsor: ________________________ Date: __________</w:t>
+      </w:r>
+    </w:p>
+    <w:p>
+      <w:r>
+        <w:t>Technical Architecture Lead: ________________________ Date: __________</w:t>
+      </w:r>
+    </w:p>
+    <w:p>
+      <w:r>
+        <w:t>Security Compliance Officer: _______________________ Date: __________</w:t>
+      </w:r>
+    </w:p>
+    <w:p>
+      <w:r>
+        <w:t>Citizen Experience Representative: __________________ Date: __________</w:t>
+      </w:r>
+    </w:p>
+    <w:p>
+      <w:r>
+        <w:t>Legal Department: ________________________________ Date: __________</w:t>
+      </w:r>
+    </w:p>
+    <w:p>
       <w:bookmarkStart w:id="0" w:name="_GoBack"/>
       <w:bookmarkEnd w:id="0"/>
     </w:p>

</xml_diff>